<commit_message>
This is the detailed desigh phase.
</commit_message>
<xml_diff>
--- a/概要设计.docx
+++ b/概要设计.docx
@@ -55,53 +55,43 @@
     </w:p>
     <w:p>
       <w:pPr>
-        <w:ind w:firstLineChars="200" w:firstLine="480"/>
-        <w:rPr>
-          <w:rFonts w:ascii="宋体" w:eastAsia="宋体" w:hAnsi="宋体"/>
-          <w:sz w:val="24"/>
-          <w:szCs w:val="24"/>
-        </w:rPr>
-      </w:pPr>
-      <w:r>
-        <w:rPr>
-          <w:rFonts w:ascii="宋体" w:eastAsia="宋体" w:hAnsi="宋体" w:hint="eastAsia"/>
-          <w:sz w:val="24"/>
-          <w:szCs w:val="24"/>
-        </w:rPr>
-        <w:t>本宿舍管理系统是为</w:t>
-      </w:r>
-      <w:r>
-        <w:rPr>
-          <w:rFonts w:ascii="宋体" w:eastAsia="宋体" w:hAnsi="宋体" w:hint="eastAsia"/>
-          <w:sz w:val="24"/>
-          <w:szCs w:val="24"/>
-        </w:rPr>
-        <w:t>方便</w:t>
-      </w:r>
-      <w:r>
-        <w:rPr>
-          <w:rFonts w:ascii="宋体" w:eastAsia="宋体" w:hAnsi="宋体" w:hint="eastAsia"/>
-          <w:sz w:val="24"/>
-          <w:szCs w:val="24"/>
-        </w:rPr>
-        <w:t>管理学生住宿情况设计的信息管理系统。通过本宿舍管理系统可以管理学校宿舍的使用情况、每个宿舍的学生分配情况、全校学生住宿情况等，并提供强大的查询功能，可即时查到所需信息。</w:t>
-      </w:r>
-    </w:p>
-    <w:p>
-      <w:pPr>
-        <w:rPr>
-          <w:rFonts w:ascii="宋体" w:eastAsia="宋体" w:hAnsi="宋体"/>
-          <w:sz w:val="24"/>
-          <w:szCs w:val="24"/>
-        </w:rPr>
-      </w:pPr>
-      <w:r>
-        <w:rPr>
-          <w:rFonts w:ascii="宋体" w:eastAsia="宋体" w:hAnsi="宋体" w:hint="eastAsia"/>
-          <w:sz w:val="24"/>
-          <w:szCs w:val="24"/>
-        </w:rPr>
-        <w:t> </w:t>
+        <w:rPr>
+          <w:rFonts w:ascii="宋体" w:eastAsia="宋体" w:hAnsi="宋体"/>
+          <w:sz w:val="24"/>
+          <w:szCs w:val="24"/>
+        </w:rPr>
+      </w:pPr>
+      <w:r>
+        <w:rPr>
+          <w:rFonts w:ascii="宋体" w:eastAsia="宋体" w:hAnsi="宋体"/>
+          <w:sz w:val="24"/>
+          <w:szCs w:val="24"/>
+        </w:rPr>
+        <w:tab/>
+      </w:r>
+      <w:r>
+        <w:rPr>
+          <w:rFonts w:ascii="宋体" w:eastAsia="宋体" w:hAnsi="宋体" w:hint="eastAsia"/>
+          <w:sz w:val="24"/>
+          <w:szCs w:val="24"/>
+        </w:rPr>
+        <w:t>本系统是基于H</w:t>
+      </w:r>
+      <w:r>
+        <w:rPr>
+          <w:rFonts w:ascii="宋体" w:eastAsia="宋体" w:hAnsi="宋体"/>
+          <w:sz w:val="24"/>
+          <w:szCs w:val="24"/>
+        </w:rPr>
+        <w:t>TM</w:t>
+      </w:r>
+      <w:r>
+        <w:rPr>
+          <w:rFonts w:ascii="宋体" w:eastAsia="宋体" w:hAnsi="宋体"/>
+          <w:sz w:val="24"/>
+          <w:szCs w:val="24"/>
+        </w:rPr>
+        <w:t>L,</w:t>
       </w:r>
       <w:r>
         <w:rPr>
@@ -117,39 +107,258 @@
           <w:sz w:val="24"/>
           <w:szCs w:val="24"/>
         </w:rPr>
-        <w:t>本系统界面友好，操作简单，支持</w:t>
-      </w:r>
-      <w:r>
-        <w:rPr>
-          <w:rFonts w:ascii="宋体" w:eastAsia="宋体" w:hAnsi="宋体" w:hint="eastAsia"/>
-          <w:sz w:val="24"/>
-          <w:szCs w:val="24"/>
-        </w:rPr>
-        <w:t>数据</w:t>
-      </w:r>
-      <w:r>
-        <w:rPr>
-          <w:rFonts w:ascii="宋体" w:eastAsia="宋体" w:hAnsi="宋体"/>
-          <w:sz w:val="24"/>
-          <w:szCs w:val="24"/>
-        </w:rPr>
-        <w:t>的批量处理</w:t>
-      </w:r>
-      <w:r>
-        <w:rPr>
-          <w:rFonts w:ascii="宋体" w:eastAsia="宋体" w:hAnsi="宋体" w:hint="eastAsia"/>
-          <w:sz w:val="24"/>
-          <w:szCs w:val="24"/>
-        </w:rPr>
-        <w:t>，</w:t>
-      </w:r>
-      <w:r>
-        <w:rPr>
-          <w:rFonts w:ascii="宋体" w:eastAsia="宋体" w:hAnsi="宋体"/>
-          <w:sz w:val="24"/>
-          <w:szCs w:val="24"/>
-        </w:rPr>
-        <w:t>全面覆盖学校宿舍管理的涉及的各方面信息，满足宿舍管理业务流程，使得宿舍管理更加高效便利。</w:t>
+        <w:t>CSS,</w:t>
+      </w:r>
+      <w:r>
+        <w:rPr>
+          <w:rFonts w:ascii="宋体" w:eastAsia="宋体" w:hAnsi="宋体"/>
+          <w:sz w:val="24"/>
+          <w:szCs w:val="24"/>
+        </w:rPr>
+        <w:t xml:space="preserve"> </w:t>
+      </w:r>
+      <w:r>
+        <w:rPr>
+          <w:rFonts w:ascii="宋体" w:eastAsia="宋体" w:hAnsi="宋体"/>
+          <w:sz w:val="24"/>
+          <w:szCs w:val="24"/>
+        </w:rPr>
+        <w:t>JavaScript</w:t>
+      </w:r>
+      <w:r>
+        <w:rPr>
+          <w:rFonts w:ascii="宋体" w:eastAsia="宋体" w:hAnsi="宋体" w:hint="eastAsia"/>
+          <w:sz w:val="24"/>
+          <w:szCs w:val="24"/>
+        </w:rPr>
+        <w:t>和P</w:t>
+      </w:r>
+      <w:r>
+        <w:rPr>
+          <w:rFonts w:ascii="宋体" w:eastAsia="宋体" w:hAnsi="宋体"/>
+          <w:sz w:val="24"/>
+          <w:szCs w:val="24"/>
+        </w:rPr>
+        <w:t>ython</w:t>
+      </w:r>
+      <w:r>
+        <w:rPr>
+          <w:rFonts w:ascii="宋体" w:eastAsia="宋体" w:hAnsi="宋体"/>
+          <w:sz w:val="24"/>
+          <w:szCs w:val="24"/>
+        </w:rPr>
+        <w:t xml:space="preserve"> </w:t>
+      </w:r>
+      <w:proofErr w:type="spellStart"/>
+      <w:r>
+        <w:rPr>
+          <w:rFonts w:ascii="宋体" w:eastAsia="宋体" w:hAnsi="宋体"/>
+          <w:sz w:val="24"/>
+          <w:szCs w:val="24"/>
+        </w:rPr>
+        <w:t>fastapi</w:t>
+      </w:r>
+      <w:proofErr w:type="spellEnd"/>
+      <w:r>
+        <w:rPr>
+          <w:rFonts w:ascii="宋体" w:eastAsia="宋体" w:hAnsi="宋体" w:hint="eastAsia"/>
+          <w:sz w:val="24"/>
+          <w:szCs w:val="24"/>
+        </w:rPr>
+        <w:t>框架开发的W</w:t>
+      </w:r>
+      <w:r>
+        <w:rPr>
+          <w:rFonts w:ascii="宋体" w:eastAsia="宋体" w:hAnsi="宋体"/>
+          <w:sz w:val="24"/>
+          <w:szCs w:val="24"/>
+        </w:rPr>
+        <w:t>eb</w:t>
+      </w:r>
+      <w:r>
+        <w:rPr>
+          <w:rFonts w:ascii="宋体" w:eastAsia="宋体" w:hAnsi="宋体" w:hint="eastAsia"/>
+          <w:sz w:val="24"/>
+          <w:szCs w:val="24"/>
+        </w:rPr>
+        <w:t>应用程序。</w:t>
+      </w:r>
+      <w:r>
+        <w:rPr>
+          <w:rFonts w:ascii="宋体" w:eastAsia="宋体" w:hAnsi="宋体" w:hint="eastAsia"/>
+          <w:sz w:val="24"/>
+          <w:szCs w:val="24"/>
+        </w:rPr>
+        <w:t>其中，前端的浏览器在客户端供用户使用，</w:t>
+      </w:r>
+      <w:r>
+        <w:rPr>
+          <w:rFonts w:ascii="宋体" w:eastAsia="宋体" w:hAnsi="宋体" w:hint="eastAsia"/>
+          <w:sz w:val="24"/>
+          <w:szCs w:val="24"/>
+        </w:rPr>
+        <w:t>前端发送的H</w:t>
+      </w:r>
+      <w:r>
+        <w:rPr>
+          <w:rFonts w:ascii="宋体" w:eastAsia="宋体" w:hAnsi="宋体"/>
+          <w:sz w:val="24"/>
+          <w:szCs w:val="24"/>
+        </w:rPr>
+        <w:t>TTP</w:t>
+      </w:r>
+      <w:r>
+        <w:rPr>
+          <w:rFonts w:ascii="宋体" w:eastAsia="宋体" w:hAnsi="宋体" w:hint="eastAsia"/>
+          <w:sz w:val="24"/>
+          <w:szCs w:val="24"/>
+        </w:rPr>
+        <w:t>请求被后端接收后，先由</w:t>
+      </w:r>
+      <w:proofErr w:type="spellStart"/>
+      <w:r>
+        <w:rPr>
+          <w:rFonts w:ascii="宋体" w:eastAsia="宋体" w:hAnsi="宋体" w:hint="eastAsia"/>
+          <w:sz w:val="24"/>
+          <w:szCs w:val="24"/>
+        </w:rPr>
+        <w:t>n</w:t>
+      </w:r>
+      <w:r>
+        <w:rPr>
+          <w:rFonts w:ascii="宋体" w:eastAsia="宋体" w:hAnsi="宋体"/>
+          <w:sz w:val="24"/>
+          <w:szCs w:val="24"/>
+        </w:rPr>
+        <w:t>ginx</w:t>
+      </w:r>
+      <w:proofErr w:type="spellEnd"/>
+      <w:r>
+        <w:rPr>
+          <w:rFonts w:ascii="宋体" w:eastAsia="宋体" w:hAnsi="宋体" w:hint="eastAsia"/>
+          <w:sz w:val="24"/>
+          <w:szCs w:val="24"/>
+        </w:rPr>
+        <w:t>处理再转发至</w:t>
+      </w:r>
+      <w:r>
+        <w:rPr>
+          <w:rFonts w:ascii="宋体" w:eastAsia="宋体" w:hAnsi="宋体" w:hint="eastAsia"/>
+          <w:sz w:val="24"/>
+          <w:szCs w:val="24"/>
+        </w:rPr>
+        <w:t>t</w:t>
+      </w:r>
+      <w:r>
+        <w:rPr>
+          <w:rFonts w:ascii="宋体" w:eastAsia="宋体" w:hAnsi="宋体"/>
+          <w:sz w:val="24"/>
+          <w:szCs w:val="24"/>
+        </w:rPr>
+        <w:t>omcat</w:t>
+      </w:r>
+      <w:r>
+        <w:rPr>
+          <w:rFonts w:ascii="宋体" w:eastAsia="宋体" w:hAnsi="宋体" w:hint="eastAsia"/>
+          <w:sz w:val="24"/>
+          <w:szCs w:val="24"/>
+        </w:rPr>
+        <w:t>服务器</w:t>
+      </w:r>
+      <w:r>
+        <w:rPr>
+          <w:rFonts w:ascii="宋体" w:eastAsia="宋体" w:hAnsi="宋体" w:hint="eastAsia"/>
+          <w:sz w:val="24"/>
+          <w:szCs w:val="24"/>
+        </w:rPr>
+        <w:t>，通过</w:t>
+      </w:r>
+      <w:r>
+        <w:rPr>
+          <w:rFonts w:ascii="宋体" w:eastAsia="宋体" w:hAnsi="宋体"/>
+          <w:sz w:val="24"/>
+          <w:szCs w:val="24"/>
+        </w:rPr>
+        <w:t>MySQLdb</w:t>
+      </w:r>
+      <w:r>
+        <w:rPr>
+          <w:rFonts w:ascii="宋体" w:eastAsia="宋体" w:hAnsi="宋体" w:hint="eastAsia"/>
+          <w:sz w:val="24"/>
+          <w:szCs w:val="24"/>
+        </w:rPr>
+        <w:t>调用数据库中的数据，再反馈给前端。</w:t>
+      </w:r>
+    </w:p>
+    <w:p>
+      <w:pPr>
+        <w:rPr>
+          <w:rFonts w:ascii="宋体" w:eastAsia="宋体" w:hAnsi="宋体"/>
+          <w:sz w:val="24"/>
+          <w:szCs w:val="24"/>
+        </w:rPr>
+      </w:pPr>
+      <w:r>
+        <w:rPr>
+          <w:rFonts w:ascii="宋体" w:eastAsia="宋体" w:hAnsi="宋体"/>
+          <w:sz w:val="24"/>
+          <w:szCs w:val="24"/>
+        </w:rPr>
+        <w:tab/>
+      </w:r>
+      <w:r>
+        <w:rPr>
+          <w:rFonts w:ascii="宋体" w:eastAsia="宋体" w:hAnsi="宋体" w:hint="eastAsia"/>
+          <w:sz w:val="24"/>
+          <w:szCs w:val="24"/>
+        </w:rPr>
+        <w:t>系统包含以下两个子系统：</w:t>
+      </w:r>
+    </w:p>
+    <w:p>
+      <w:pPr>
+        <w:pStyle w:val="a9"/>
+        <w:numPr>
+          <w:ilvl w:val="1"/>
+          <w:numId w:val="2"/>
+        </w:numPr>
+        <w:ind w:firstLineChars="0"/>
+        <w:rPr>
+          <w:rFonts w:ascii="宋体" w:eastAsia="宋体" w:hAnsi="宋体"/>
+          <w:sz w:val="24"/>
+          <w:szCs w:val="24"/>
+        </w:rPr>
+      </w:pPr>
+      <w:r>
+        <w:rPr>
+          <w:rFonts w:ascii="宋体" w:eastAsia="宋体" w:hAnsi="宋体" w:hint="eastAsia"/>
+          <w:sz w:val="24"/>
+          <w:szCs w:val="24"/>
+        </w:rPr>
+        <w:t>用户信息管理</w:t>
+      </w:r>
+    </w:p>
+    <w:p>
+      <w:pPr>
+        <w:pStyle w:val="a9"/>
+        <w:numPr>
+          <w:ilvl w:val="1"/>
+          <w:numId w:val="2"/>
+        </w:numPr>
+        <w:ind w:firstLineChars="0"/>
+        <w:rPr>
+          <w:rFonts w:ascii="宋体" w:eastAsia="宋体" w:hAnsi="宋体"/>
+          <w:sz w:val="24"/>
+          <w:szCs w:val="24"/>
+        </w:rPr>
+      </w:pPr>
+      <w:r>
+        <w:rPr>
+          <w:rFonts w:ascii="宋体" w:eastAsia="宋体" w:hAnsi="宋体" w:hint="eastAsia"/>
+          <w:sz w:val="24"/>
+          <w:szCs w:val="24"/>
+        </w:rPr>
+        <w:t>宿舍信息管理</w:t>
       </w:r>
     </w:p>
     <w:p>
@@ -196,25 +405,242 @@
     </w:p>
     <w:p>
       <w:pPr>
-        <w:rPr>
-          <w:rFonts w:ascii="宋体" w:eastAsia="宋体" w:hAnsi="宋体"/>
-          <w:sz w:val="24"/>
-          <w:szCs w:val="24"/>
-        </w:rPr>
-      </w:pPr>
-      <w:r>
-        <w:rPr>
-          <w:rFonts w:ascii="宋体" w:eastAsia="宋体" w:hAnsi="宋体"/>
-          <w:sz w:val="24"/>
-          <w:szCs w:val="24"/>
-        </w:rPr>
-        <w:tab/>
-      </w:r>
-    </w:p>
-    <w:p>
-      <w:pPr>
-        <w:rPr>
-          <w:rFonts w:ascii="宋体" w:eastAsia="宋体" w:hAnsi="宋体" w:hint="eastAsia"/>
+        <w:ind w:firstLine="420"/>
+        <w:rPr>
+          <w:rFonts w:ascii="宋体" w:eastAsia="宋体" w:hAnsi="宋体"/>
+          <w:sz w:val="24"/>
+          <w:szCs w:val="24"/>
+        </w:rPr>
+      </w:pPr>
+      <w:r>
+        <w:rPr>
+          <w:rFonts w:ascii="宋体" w:eastAsia="宋体" w:hAnsi="宋体"/>
+          <w:sz w:val="24"/>
+          <w:szCs w:val="24"/>
+        </w:rPr>
+        <w:t>1</w:t>
+      </w:r>
+      <w:r>
+        <w:rPr>
+          <w:rFonts w:ascii="宋体" w:eastAsia="宋体" w:hAnsi="宋体" w:hint="eastAsia"/>
+          <w:sz w:val="24"/>
+          <w:szCs w:val="24"/>
+        </w:rPr>
+        <w:t>.</w:t>
+      </w:r>
+      <w:r>
+        <w:rPr>
+          <w:rFonts w:ascii="宋体" w:eastAsia="宋体" w:hAnsi="宋体"/>
+          <w:sz w:val="24"/>
+          <w:szCs w:val="24"/>
+        </w:rPr>
+        <w:t>2.1</w:t>
+      </w:r>
+      <w:r>
+        <w:rPr>
+          <w:rFonts w:ascii="宋体" w:eastAsia="宋体" w:hAnsi="宋体"/>
+          <w:sz w:val="24"/>
+          <w:szCs w:val="24"/>
+        </w:rPr>
+        <w:t>可维护性</w:t>
+      </w:r>
+    </w:p>
+    <w:p>
+      <w:pPr>
+        <w:ind w:left="420"/>
+        <w:rPr>
+          <w:rFonts w:ascii="宋体" w:eastAsia="宋体" w:hAnsi="宋体"/>
+          <w:sz w:val="24"/>
+          <w:szCs w:val="24"/>
+        </w:rPr>
+      </w:pPr>
+      <w:r>
+        <w:rPr>
+          <w:rFonts w:ascii="宋体" w:eastAsia="宋体" w:hAnsi="宋体"/>
+          <w:sz w:val="24"/>
+          <w:szCs w:val="24"/>
+        </w:rPr>
+        <w:t>当日后代码需要修改逻辑的时候，只需要修改某些</w:t>
+      </w:r>
+      <w:proofErr w:type="gramStart"/>
+      <w:r>
+        <w:rPr>
+          <w:rFonts w:ascii="宋体" w:eastAsia="宋体" w:hAnsi="宋体"/>
+          <w:sz w:val="24"/>
+          <w:szCs w:val="24"/>
+        </w:rPr>
+        <w:t>类或者</w:t>
+      </w:r>
+      <w:proofErr w:type="gramEnd"/>
+      <w:r>
+        <w:rPr>
+          <w:rFonts w:ascii="宋体" w:eastAsia="宋体" w:hAnsi="宋体"/>
+          <w:sz w:val="24"/>
+          <w:szCs w:val="24"/>
+        </w:rPr>
+        <w:t>增加某些类，对主程序和大部分代码不需要修改，体现为可维护性。</w:t>
+      </w:r>
+    </w:p>
+    <w:p>
+      <w:pPr>
+        <w:ind w:firstLine="420"/>
+        <w:rPr>
+          <w:rFonts w:ascii="宋体" w:eastAsia="宋体" w:hAnsi="宋体"/>
+          <w:sz w:val="24"/>
+          <w:szCs w:val="24"/>
+        </w:rPr>
+      </w:pPr>
+      <w:r>
+        <w:rPr>
+          <w:rFonts w:ascii="宋体" w:eastAsia="宋体" w:hAnsi="宋体"/>
+          <w:sz w:val="24"/>
+          <w:szCs w:val="24"/>
+        </w:rPr>
+        <w:t>1.</w:t>
+      </w:r>
+      <w:r>
+        <w:rPr>
+          <w:rFonts w:ascii="宋体" w:eastAsia="宋体" w:hAnsi="宋体"/>
+          <w:sz w:val="24"/>
+          <w:szCs w:val="24"/>
+        </w:rPr>
+        <w:t>2</w:t>
+      </w:r>
+      <w:r>
+        <w:rPr>
+          <w:rFonts w:ascii="宋体" w:eastAsia="宋体" w:hAnsi="宋体" w:hint="eastAsia"/>
+          <w:sz w:val="24"/>
+          <w:szCs w:val="24"/>
+        </w:rPr>
+        <w:t>.</w:t>
+      </w:r>
+      <w:r>
+        <w:rPr>
+          <w:rFonts w:ascii="宋体" w:eastAsia="宋体" w:hAnsi="宋体"/>
+          <w:sz w:val="24"/>
+          <w:szCs w:val="24"/>
+        </w:rPr>
+        <w:t>2</w:t>
+      </w:r>
+      <w:r>
+        <w:rPr>
+          <w:rFonts w:ascii="宋体" w:eastAsia="宋体" w:hAnsi="宋体"/>
+          <w:sz w:val="24"/>
+          <w:szCs w:val="24"/>
+        </w:rPr>
+        <w:t>可复用性</w:t>
+      </w:r>
+    </w:p>
+    <w:p>
+      <w:pPr>
+        <w:ind w:firstLine="420"/>
+        <w:rPr>
+          <w:rFonts w:ascii="宋体" w:eastAsia="宋体" w:hAnsi="宋体"/>
+          <w:sz w:val="24"/>
+          <w:szCs w:val="24"/>
+        </w:rPr>
+      </w:pPr>
+      <w:r>
+        <w:rPr>
+          <w:rFonts w:ascii="宋体" w:eastAsia="宋体" w:hAnsi="宋体"/>
+          <w:sz w:val="24"/>
+          <w:szCs w:val="24"/>
+        </w:rPr>
+        <w:t>将一定的代码进行封装，在多处可以重复使用。</w:t>
+      </w:r>
+    </w:p>
+    <w:p>
+      <w:pPr>
+        <w:ind w:firstLine="420"/>
+        <w:rPr>
+          <w:rFonts w:ascii="宋体" w:eastAsia="宋体" w:hAnsi="宋体"/>
+          <w:sz w:val="24"/>
+          <w:szCs w:val="24"/>
+        </w:rPr>
+      </w:pPr>
+      <w:r>
+        <w:rPr>
+          <w:rFonts w:ascii="宋体" w:eastAsia="宋体" w:hAnsi="宋体"/>
+          <w:sz w:val="24"/>
+          <w:szCs w:val="24"/>
+        </w:rPr>
+        <w:t>1.2.</w:t>
+      </w:r>
+      <w:r>
+        <w:rPr>
+          <w:rFonts w:ascii="宋体" w:eastAsia="宋体" w:hAnsi="宋体"/>
+          <w:sz w:val="24"/>
+          <w:szCs w:val="24"/>
+        </w:rPr>
+        <w:t>3可扩展性</w:t>
+      </w:r>
+    </w:p>
+    <w:p>
+      <w:pPr>
+        <w:ind w:left="420"/>
+        <w:rPr>
+          <w:rFonts w:ascii="宋体" w:eastAsia="宋体" w:hAnsi="宋体"/>
+          <w:sz w:val="24"/>
+          <w:szCs w:val="24"/>
+        </w:rPr>
+      </w:pPr>
+      <w:r>
+        <w:rPr>
+          <w:rFonts w:ascii="宋体" w:eastAsia="宋体" w:hAnsi="宋体"/>
+          <w:sz w:val="24"/>
+          <w:szCs w:val="24"/>
+        </w:rPr>
+        <w:t>当增加新的功能模块时，只需要增加某些代码，对整体代码架构不需要做太多修改。</w:t>
+      </w:r>
+    </w:p>
+    <w:p>
+      <w:pPr>
+        <w:ind w:firstLine="420"/>
+        <w:rPr>
+          <w:rFonts w:ascii="宋体" w:eastAsia="宋体" w:hAnsi="宋体"/>
+          <w:sz w:val="24"/>
+          <w:szCs w:val="24"/>
+        </w:rPr>
+      </w:pPr>
+      <w:r>
+        <w:rPr>
+          <w:rFonts w:ascii="宋体" w:eastAsia="宋体" w:hAnsi="宋体"/>
+          <w:sz w:val="24"/>
+          <w:szCs w:val="24"/>
+        </w:rPr>
+        <w:t>1.2.</w:t>
+      </w:r>
+      <w:r>
+        <w:rPr>
+          <w:rFonts w:ascii="宋体" w:eastAsia="宋体" w:hAnsi="宋体"/>
+          <w:sz w:val="24"/>
+          <w:szCs w:val="24"/>
+        </w:rPr>
+        <w:t>4高灵活性</w:t>
+      </w:r>
+    </w:p>
+    <w:p>
+      <w:pPr>
+        <w:ind w:left="420"/>
+        <w:rPr>
+          <w:rFonts w:ascii="宋体" w:eastAsia="宋体" w:hAnsi="宋体"/>
+          <w:sz w:val="24"/>
+          <w:szCs w:val="24"/>
+        </w:rPr>
+      </w:pPr>
+      <w:r>
+        <w:rPr>
+          <w:rFonts w:ascii="宋体" w:eastAsia="宋体" w:hAnsi="宋体"/>
+          <w:sz w:val="24"/>
+          <w:szCs w:val="24"/>
+        </w:rPr>
+        <w:t>通过封装、继承、多态把程序的耦合度降低，耦合度降低后，使代码的使用更加灵活，更容易修改，易于复用。</w:t>
+      </w:r>
+    </w:p>
+    <w:p>
+      <w:pPr>
+        <w:rPr>
+          <w:rFonts w:ascii="宋体" w:eastAsia="宋体" w:hAnsi="宋体"/>
           <w:sz w:val="24"/>
           <w:szCs w:val="24"/>
         </w:rPr>
@@ -505,20 +931,16 @@
           <w:p>
             <w:pPr>
               <w:pStyle w:val="Tabletext"/>
+              <w:rPr>
+                <w:lang w:eastAsia="zh-CN"/>
+              </w:rPr>
             </w:pPr>
-            <w:r>
-              <w:t>&lt;</w:t>
-            </w:r>
-            <w:proofErr w:type="spellStart"/>
             <w:r>
               <w:rPr>
                 <w:rFonts w:hint="eastAsia"/>
+                <w:lang w:eastAsia="zh-CN"/>
               </w:rPr>
-              <w:t>详细信息</w:t>
-            </w:r>
-            <w:proofErr w:type="spellEnd"/>
-            <w:r>
-              <w:t>&gt;</w:t>
+              <w:t>关于宿舍管理系统的概要设计</w:t>
             </w:r>
           </w:p>
         </w:tc>
@@ -537,18 +959,11 @@
               <w:pStyle w:val="Tabletext"/>
             </w:pPr>
             <w:r>
-              <w:t>&lt;</w:t>
-            </w:r>
-            <w:proofErr w:type="spellStart"/>
-            <w:r>
               <w:rPr>
                 <w:rFonts w:hint="eastAsia"/>
+                <w:lang w:eastAsia="zh-CN"/>
               </w:rPr>
-              <w:t>名称</w:t>
-            </w:r>
-            <w:proofErr w:type="spellEnd"/>
-            <w:r>
-              <w:t>&gt;</w:t>
+              <w:t>小组所有成员</w:t>
             </w:r>
           </w:p>
         </w:tc>
@@ -568,9 +983,24 @@
             <w:pPr>
               <w:pStyle w:val="Tabletext"/>
               <w:rPr>
-                <w:rFonts w:hAnsi="Times New Roman"/>
+                <w:rFonts w:hAnsi="Times New Roman" w:hint="eastAsia"/>
+                <w:lang w:eastAsia="zh-CN"/>
               </w:rPr>
             </w:pPr>
+            <w:r>
+              <w:rPr>
+                <w:rFonts w:hAnsi="Times New Roman" w:hint="eastAsia"/>
+                <w:lang w:eastAsia="zh-CN"/>
+              </w:rPr>
+              <w:t>&lt;</w:t>
+            </w:r>
+            <w:r>
+              <w:rPr>
+                <w:rFonts w:hAnsi="Times New Roman"/>
+                <w:lang w:eastAsia="zh-CN"/>
+              </w:rPr>
+              <w:t>9/6/2021&gt;</w:t>
+            </w:r>
           </w:p>
         </w:tc>
         <w:tc>
@@ -587,9 +1017,24 @@
             <w:pPr>
               <w:pStyle w:val="Tabletext"/>
               <w:rPr>
-                <w:rFonts w:hAnsi="Times New Roman"/>
+                <w:rFonts w:hAnsi="Times New Roman" w:hint="eastAsia"/>
+                <w:lang w:eastAsia="zh-CN"/>
               </w:rPr>
             </w:pPr>
+            <w:r>
+              <w:rPr>
+                <w:rFonts w:hAnsi="Times New Roman" w:hint="eastAsia"/>
+                <w:lang w:eastAsia="zh-CN"/>
+              </w:rPr>
+              <w:t>&lt;</w:t>
+            </w:r>
+            <w:r>
+              <w:rPr>
+                <w:rFonts w:hAnsi="Times New Roman"/>
+                <w:lang w:eastAsia="zh-CN"/>
+              </w:rPr>
+              <w:t>2.0&gt;</w:t>
+            </w:r>
           </w:p>
         </w:tc>
         <w:tc>
@@ -609,6 +1054,13 @@
                 <w:rFonts w:hAnsi="Times New Roman"/>
               </w:rPr>
             </w:pPr>
+            <w:r>
+              <w:rPr>
+                <w:rFonts w:hAnsi="Times New Roman" w:hint="eastAsia"/>
+                <w:lang w:eastAsia="zh-CN"/>
+              </w:rPr>
+              <w:t>对系统的逻辑架构、物理架构和开发技术架构做了一定修改</w:t>
+            </w:r>
           </w:p>
         </w:tc>
         <w:tc>
@@ -628,6 +1080,15 @@
                 <w:rFonts w:hAnsi="Times New Roman"/>
               </w:rPr>
             </w:pPr>
+            <w:r>
+              <w:rPr>
+                <w:rFonts w:hAnsi="Times New Roman" w:hint="eastAsia"/>
+                <w:lang w:eastAsia="zh-CN"/>
+              </w:rPr>
+              <w:t>小组所有成员</w:t>
+            </w:r>
+            <w:bookmarkStart w:id="0" w:name="_GoBack"/>
+            <w:bookmarkEnd w:id="0"/>
           </w:p>
         </w:tc>
       </w:tr>
@@ -811,7 +1272,32 @@
           <w:sz w:val="24"/>
           <w:szCs w:val="24"/>
         </w:rPr>
-        <w:t xml:space="preserve">2 术语表 </w:t>
+        <w:t>2 术语表</w:t>
+      </w:r>
+    </w:p>
+    <w:p>
+      <w:pPr>
+        <w:rPr>
+          <w:rFonts w:ascii="宋体" w:eastAsia="宋体" w:hAnsi="宋体"/>
+          <w:sz w:val="24"/>
+          <w:szCs w:val="24"/>
+        </w:rPr>
+      </w:pPr>
+      <w:r>
+        <w:rPr>
+          <w:rFonts w:ascii="宋体" w:eastAsia="宋体" w:hAnsi="宋体"/>
+          <w:sz w:val="24"/>
+          <w:szCs w:val="24"/>
+        </w:rPr>
+        <w:tab/>
+      </w:r>
+      <w:r>
+        <w:rPr>
+          <w:rFonts w:ascii="宋体" w:eastAsia="宋体" w:hAnsi="宋体" w:hint="eastAsia"/>
+          <w:sz w:val="24"/>
+          <w:szCs w:val="24"/>
+        </w:rPr>
+        <w:t>请参考需求分析文档</w:t>
       </w:r>
     </w:p>
     <w:p>
@@ -901,388 +1387,15 @@
       <w:r>
         <w:rPr>
           <w:rFonts w:ascii="宋体" w:eastAsia="宋体" w:hAnsi="宋体"/>
-          <w:sz w:val="24"/>
-          <w:szCs w:val="24"/>
-        </w:rPr>
-        <w:t>2.系统物理架构（物理设备架构图：软件如果部署到物理设备上）</w:t>
-      </w:r>
-    </w:p>
-    <w:p>
-      <w:pPr>
-        <w:rPr>
-          <w:rFonts w:ascii="宋体" w:eastAsia="宋体" w:hAnsi="宋体"/>
-          <w:sz w:val="24"/>
-          <w:szCs w:val="24"/>
-        </w:rPr>
-      </w:pPr>
-      <w:r>
-        <w:rPr>
-          <w:rFonts w:ascii="宋体" w:eastAsia="宋体" w:hAnsi="宋体"/>
-          <w:sz w:val="24"/>
-          <w:szCs w:val="24"/>
-        </w:rPr>
-        <w:t>3.系统数据模型（系统ER模型）</w:t>
-      </w:r>
-    </w:p>
-    <w:p>
-      <w:pPr>
-        <w:rPr>
-          <w:rFonts w:ascii="宋体" w:eastAsia="宋体" w:hAnsi="宋体"/>
-          <w:sz w:val="24"/>
-          <w:szCs w:val="24"/>
-        </w:rPr>
-      </w:pPr>
-      <w:r>
-        <w:rPr>
-          <w:rFonts w:ascii="宋体" w:eastAsia="宋体" w:hAnsi="宋体"/>
-          <w:sz w:val="24"/>
-          <w:szCs w:val="24"/>
-        </w:rPr>
-        <w:t>4.系统开发架构：系统开发技术架构</w:t>
-      </w:r>
-    </w:p>
-    <w:p>
-      <w:pPr>
-        <w:rPr>
-          <w:rFonts w:ascii="宋体" w:eastAsia="宋体" w:hAnsi="宋体"/>
-          <w:sz w:val="24"/>
-          <w:szCs w:val="24"/>
-        </w:rPr>
-      </w:pPr>
-    </w:p>
-    <w:p>
-      <w:pPr>
-        <w:rPr>
-          <w:rFonts w:ascii="宋体" w:eastAsia="宋体" w:hAnsi="宋体"/>
-          <w:sz w:val="24"/>
-          <w:szCs w:val="24"/>
-        </w:rPr>
-      </w:pPr>
-      <w:r>
-        <w:rPr>
-          <w:rFonts w:ascii="宋体" w:eastAsia="宋体" w:hAnsi="宋体"/>
-          <w:sz w:val="24"/>
-          <w:szCs w:val="24"/>
-        </w:rPr>
-        <w:t>3.2 系统接口设计</w:t>
-      </w:r>
-    </w:p>
-    <w:p>
-      <w:pPr>
-        <w:rPr>
-          <w:rFonts w:ascii="宋体" w:eastAsia="宋体" w:hAnsi="宋体"/>
-          <w:sz w:val="24"/>
-          <w:szCs w:val="24"/>
-        </w:rPr>
-      </w:pPr>
-      <w:r>
-        <w:rPr>
-          <w:rFonts w:ascii="宋体" w:eastAsia="宋体" w:hAnsi="宋体" w:hint="eastAsia"/>
-          <w:b/>
-          <w:bCs/>
-          <w:sz w:val="24"/>
-          <w:szCs w:val="24"/>
-        </w:rPr>
-        <w:t>用户接口</w:t>
-      </w:r>
-      <w:r>
-        <w:rPr>
-          <w:rFonts w:ascii="宋体" w:eastAsia="宋体" w:hAnsi="宋体" w:hint="eastAsia"/>
-          <w:sz w:val="24"/>
-          <w:szCs w:val="24"/>
-        </w:rPr>
-        <w:t>：</w:t>
-      </w:r>
-    </w:p>
-    <w:p>
-      <w:pPr>
-        <w:rPr>
-          <w:rFonts w:ascii="宋体" w:eastAsia="宋体" w:hAnsi="宋体"/>
-          <w:sz w:val="24"/>
-          <w:szCs w:val="24"/>
-        </w:rPr>
-      </w:pPr>
-      <w:r>
-        <w:rPr>
-          <w:rFonts w:ascii="宋体" w:eastAsia="宋体" w:hAnsi="宋体" w:hint="eastAsia"/>
-          <w:sz w:val="24"/>
-          <w:szCs w:val="24"/>
-        </w:rPr>
-        <w:t>1.登录界面：用户用键盘输入学号或者工号，系统输出成功登录后的界面</w:t>
-      </w:r>
-    </w:p>
-    <w:p>
-      <w:pPr>
-        <w:rPr>
-          <w:rFonts w:ascii="宋体" w:eastAsia="宋体" w:hAnsi="宋体"/>
-          <w:sz w:val="24"/>
-          <w:szCs w:val="24"/>
-        </w:rPr>
-      </w:pPr>
-      <w:r>
-        <w:rPr>
-          <w:rFonts w:ascii="宋体" w:eastAsia="宋体" w:hAnsi="宋体" w:hint="eastAsia"/>
-          <w:sz w:val="24"/>
-          <w:szCs w:val="24"/>
-        </w:rPr>
-        <w:t>2.查询操作：用户用鼠标点击查询按钮，系统输出查询信息</w:t>
-      </w:r>
-    </w:p>
-    <w:p>
-      <w:pPr>
-        <w:rPr>
-          <w:rFonts w:ascii="宋体" w:eastAsia="宋体" w:hAnsi="宋体"/>
-          <w:sz w:val="24"/>
-          <w:szCs w:val="24"/>
-        </w:rPr>
-      </w:pPr>
-      <w:r>
-        <w:rPr>
-          <w:rFonts w:ascii="宋体" w:eastAsia="宋体" w:hAnsi="宋体" w:hint="eastAsia"/>
-          <w:sz w:val="24"/>
-          <w:szCs w:val="24"/>
-        </w:rPr>
-        <w:t>3.修改操作：用户用鼠标需要点击需要修改属性，再键盘输入修改值，用鼠标点击确认，系统输出修改成功信息</w:t>
-      </w:r>
-    </w:p>
-    <w:p>
-      <w:pPr>
-        <w:rPr>
-          <w:rFonts w:ascii="宋体" w:eastAsia="宋体" w:hAnsi="宋体"/>
-          <w:sz w:val="24"/>
-          <w:szCs w:val="24"/>
-        </w:rPr>
-      </w:pPr>
-      <w:r>
-        <w:rPr>
-          <w:rFonts w:ascii="宋体" w:eastAsia="宋体" w:hAnsi="宋体" w:hint="eastAsia"/>
-          <w:sz w:val="24"/>
-          <w:szCs w:val="24"/>
-        </w:rPr>
-        <w:t>4.删除操作：用户用鼠标选择删除的信息以及确认，系统输出删改成功的信息</w:t>
-      </w:r>
-    </w:p>
-    <w:p>
-      <w:pPr>
-        <w:rPr>
-          <w:rFonts w:ascii="宋体" w:eastAsia="宋体" w:hAnsi="宋体"/>
-          <w:sz w:val="24"/>
-          <w:szCs w:val="24"/>
-        </w:rPr>
-      </w:pPr>
-      <w:r>
-        <w:rPr>
-          <w:rFonts w:ascii="宋体" w:eastAsia="宋体" w:hAnsi="宋体" w:hint="eastAsia"/>
-          <w:sz w:val="24"/>
-          <w:szCs w:val="24"/>
-        </w:rPr>
-        <w:t>5.添加数据操作：用户用鼠标点击添加数据按钮，用键盘输入数据，系统输出添加成功信息</w:t>
-      </w:r>
-      <w:r>
-        <w:rPr>
-          <w:rFonts w:ascii="宋体" w:eastAsia="宋体" w:hAnsi="宋体"/>
-          <w:sz w:val="24"/>
-          <w:szCs w:val="24"/>
-        </w:rPr>
-        <w:br/>
-      </w:r>
-      <w:r>
-        <w:rPr>
-          <w:rFonts w:ascii="宋体" w:eastAsia="宋体" w:hAnsi="宋体" w:hint="eastAsia"/>
-          <w:b/>
-          <w:bCs/>
-          <w:sz w:val="24"/>
-          <w:szCs w:val="24"/>
-        </w:rPr>
-        <w:t>外部接口：</w:t>
-      </w:r>
-    </w:p>
-    <w:p>
-      <w:pPr>
-        <w:rPr>
-          <w:rFonts w:ascii="宋体" w:eastAsia="宋体" w:hAnsi="宋体"/>
-          <w:sz w:val="24"/>
-          <w:szCs w:val="24"/>
-        </w:rPr>
-      </w:pPr>
-      <w:r>
-        <w:rPr>
-          <w:rFonts w:ascii="宋体" w:eastAsia="宋体" w:hAnsi="宋体" w:hint="eastAsia"/>
-          <w:sz w:val="24"/>
-          <w:szCs w:val="24"/>
-        </w:rPr>
-        <w:t>硬件接口：无</w:t>
-      </w:r>
-    </w:p>
-    <w:p>
-      <w:pPr>
-        <w:rPr>
-          <w:rFonts w:ascii="宋体" w:eastAsia="宋体" w:hAnsi="宋体"/>
-          <w:sz w:val="24"/>
-          <w:szCs w:val="24"/>
-        </w:rPr>
-      </w:pPr>
-      <w:r>
-        <w:rPr>
-          <w:rFonts w:ascii="宋体" w:eastAsia="宋体" w:hAnsi="宋体" w:hint="eastAsia"/>
-          <w:sz w:val="24"/>
-          <w:szCs w:val="24"/>
-        </w:rPr>
-        <w:t>软件接口：</w:t>
-      </w:r>
-    </w:p>
-    <w:p>
-      <w:pPr>
-        <w:rPr>
-          <w:rFonts w:ascii="宋体" w:eastAsia="宋体" w:hAnsi="宋体"/>
-          <w:sz w:val="24"/>
-          <w:szCs w:val="24"/>
-        </w:rPr>
-      </w:pPr>
-      <w:r>
-        <w:rPr>
-          <w:rFonts w:ascii="宋体" w:eastAsia="宋体" w:hAnsi="宋体" w:hint="eastAsia"/>
+          <w:noProof/>
           <w:sz w:val="24"/>
           <w:szCs w:val="24"/>
         </w:rPr>
         <w:lastRenderedPageBreak/>
-        <w:t>1.使用JDBC与数据库MYSQL连接</w:t>
-      </w:r>
-    </w:p>
-    <w:p>
-      <w:pPr>
-        <w:rPr>
-          <w:rFonts w:ascii="宋体" w:eastAsia="宋体" w:hAnsi="宋体"/>
-          <w:sz w:val="24"/>
-          <w:szCs w:val="24"/>
-        </w:rPr>
-      </w:pPr>
-      <w:r>
-        <w:rPr>
-          <w:rFonts w:ascii="宋体" w:eastAsia="宋体" w:hAnsi="宋体" w:hint="eastAsia"/>
-          <w:sz w:val="24"/>
-          <w:szCs w:val="24"/>
-        </w:rPr>
-        <w:t>2.与Tomcat服务器接口连接</w:t>
-      </w:r>
-    </w:p>
-    <w:p>
-      <w:pPr>
-        <w:rPr>
-          <w:rFonts w:ascii="宋体" w:eastAsia="宋体" w:hAnsi="宋体"/>
-          <w:b/>
-          <w:bCs/>
-          <w:sz w:val="24"/>
-          <w:szCs w:val="24"/>
-        </w:rPr>
-      </w:pPr>
-      <w:r>
-        <w:rPr>
-          <w:rFonts w:ascii="宋体" w:eastAsia="宋体" w:hAnsi="宋体" w:hint="eastAsia"/>
-          <w:sz w:val="24"/>
-          <w:szCs w:val="24"/>
-        </w:rPr>
-        <w:t>3.与第三方支付（</w:t>
-      </w:r>
-      <w:proofErr w:type="gramStart"/>
-      <w:r>
-        <w:rPr>
-          <w:rFonts w:ascii="宋体" w:eastAsia="宋体" w:hAnsi="宋体" w:hint="eastAsia"/>
-          <w:sz w:val="24"/>
-          <w:szCs w:val="24"/>
-        </w:rPr>
-        <w:t>微信</w:t>
-      </w:r>
-      <w:proofErr w:type="gramEnd"/>
-      <w:r>
-        <w:rPr>
-          <w:rFonts w:ascii="宋体" w:eastAsia="宋体" w:hAnsi="宋体" w:hint="eastAsia"/>
-          <w:sz w:val="24"/>
-          <w:szCs w:val="24"/>
-        </w:rPr>
-        <w:t>/支付宝）连接</w:t>
-      </w:r>
-    </w:p>
-    <w:p>
-      <w:pPr>
-        <w:rPr>
-          <w:rFonts w:ascii="宋体" w:eastAsia="宋体" w:hAnsi="宋体"/>
-          <w:sz w:val="24"/>
-          <w:szCs w:val="24"/>
-        </w:rPr>
-      </w:pPr>
-      <w:r>
-        <w:rPr>
-          <w:rFonts w:ascii="宋体" w:eastAsia="宋体" w:hAnsi="宋体" w:hint="eastAsia"/>
-          <w:b/>
-          <w:bCs/>
-          <w:sz w:val="24"/>
-          <w:szCs w:val="24"/>
-        </w:rPr>
-        <w:t>内部接口</w:t>
-      </w:r>
-      <w:r>
-        <w:rPr>
-          <w:rFonts w:ascii="宋体" w:eastAsia="宋体" w:hAnsi="宋体" w:hint="eastAsia"/>
-          <w:sz w:val="24"/>
-          <w:szCs w:val="24"/>
-        </w:rPr>
-        <w:t>：程序内的各个模块之间采用函数调用、参数传递、返回值得方式进行信息传递。</w:t>
-      </w:r>
-    </w:p>
-    <w:p>
-      <w:pPr>
-        <w:rPr>
-          <w:rFonts w:ascii="宋体" w:eastAsia="宋体" w:hAnsi="宋体"/>
-          <w:sz w:val="24"/>
-          <w:szCs w:val="24"/>
-        </w:rPr>
-      </w:pPr>
-    </w:p>
-    <w:p>
-      <w:pPr>
-        <w:rPr>
-          <w:rFonts w:ascii="宋体" w:eastAsia="宋体" w:hAnsi="宋体"/>
-          <w:sz w:val="24"/>
-          <w:szCs w:val="24"/>
-        </w:rPr>
-      </w:pPr>
-      <w:r>
-        <w:rPr>
-          <w:rFonts w:ascii="宋体" w:eastAsia="宋体" w:hAnsi="宋体" w:hint="eastAsia"/>
-          <w:sz w:val="24"/>
-          <w:szCs w:val="24"/>
-        </w:rPr>
-        <w:t>支付流程图</w:t>
-      </w:r>
-    </w:p>
-    <w:p>
-      <w:pPr>
-        <w:rPr>
-          <w:rFonts w:ascii="宋体" w:eastAsia="宋体" w:hAnsi="宋体"/>
-          <w:sz w:val="24"/>
-          <w:szCs w:val="24"/>
-        </w:rPr>
-      </w:pPr>
-    </w:p>
-    <w:p>
-      <w:pPr>
-        <w:rPr>
-          <w:rFonts w:ascii="宋体" w:eastAsia="宋体" w:hAnsi="宋体"/>
-          <w:sz w:val="24"/>
-          <w:szCs w:val="24"/>
-        </w:rPr>
-      </w:pPr>
-      <w:r>
-        <w:rPr>
-          <w:rFonts w:ascii="宋体" w:eastAsia="宋体" w:hAnsi="宋体"/>
-          <w:sz w:val="24"/>
-          <w:szCs w:val="24"/>
-        </w:rPr>
         <w:drawing>
-          <wp:inline distT="0" distB="0" distL="114300" distR="114300" wp14:anchorId="594DBD4A" wp14:editId="1663A09E">
-            <wp:extent cx="5273675" cy="4259580"/>
-            <wp:effectExtent l="0" t="0" r="3175" b="7620"/>
+          <wp:inline distT="0" distB="0" distL="0" distR="0" wp14:anchorId="3350DF45" wp14:editId="0B1680B8">
+            <wp:extent cx="5274310" cy="2555240"/>
+            <wp:effectExtent l="0" t="0" r="2540" b="0"/>
             <wp:docPr id="1" name="图片 1"/>
             <wp:cNvGraphicFramePr>
               <a:graphicFrameLocks xmlns:a="http://schemas.openxmlformats.org/drawingml/2006/main" noChangeAspect="1"/>
@@ -1291,13 +1404,11 @@
               <a:graphicData uri="http://schemas.openxmlformats.org/drawingml/2006/picture">
                 <pic:pic xmlns:pic="http://schemas.openxmlformats.org/drawingml/2006/picture">
                   <pic:nvPicPr>
-                    <pic:cNvPr id="1" name="图片 1"/>
-                    <pic:cNvPicPr>
-                      <a:picLocks noChangeAspect="1"/>
-                    </pic:cNvPicPr>
+                    <pic:cNvPr id="1" name=""/>
+                    <pic:cNvPicPr/>
                   </pic:nvPicPr>
                   <pic:blipFill>
-                    <a:blip r:embed="rId6"/>
+                    <a:blip r:embed="rId7"/>
                     <a:stretch>
                       <a:fillRect/>
                     </a:stretch>
@@ -1305,7 +1416,169 @@
                   <pic:spPr>
                     <a:xfrm>
                       <a:off x="0" y="0"/>
-                      <a:ext cx="5273675" cy="4259580"/>
+                      <a:ext cx="5274310" cy="2555240"/>
+                    </a:xfrm>
+                    <a:prstGeom prst="rect">
+                      <a:avLst/>
+                    </a:prstGeom>
+                  </pic:spPr>
+                </pic:pic>
+              </a:graphicData>
+            </a:graphic>
+          </wp:inline>
+        </w:drawing>
+      </w:r>
+    </w:p>
+    <w:p>
+      <w:pPr>
+        <w:rPr>
+          <w:rFonts w:ascii="宋体" w:eastAsia="宋体" w:hAnsi="宋体"/>
+          <w:sz w:val="24"/>
+          <w:szCs w:val="24"/>
+        </w:rPr>
+      </w:pPr>
+    </w:p>
+    <w:p>
+      <w:pPr>
+        <w:rPr>
+          <w:rFonts w:ascii="宋体" w:eastAsia="宋体" w:hAnsi="宋体"/>
+          <w:sz w:val="24"/>
+          <w:szCs w:val="24"/>
+        </w:rPr>
+      </w:pPr>
+      <w:r>
+        <w:rPr>
+          <w:rFonts w:ascii="宋体" w:eastAsia="宋体" w:hAnsi="宋体"/>
+          <w:sz w:val="24"/>
+          <w:szCs w:val="24"/>
+        </w:rPr>
+        <w:t>2.系统物理架构（物理设备架构图：软件如果部署到物理设备上）</w:t>
+      </w:r>
+    </w:p>
+    <w:p>
+      <w:pPr>
+        <w:rPr>
+          <w:rFonts w:ascii="宋体" w:eastAsia="宋体" w:hAnsi="宋体"/>
+          <w:sz w:val="24"/>
+          <w:szCs w:val="24"/>
+        </w:rPr>
+      </w:pPr>
+      <w:r>
+        <w:rPr>
+          <w:rFonts w:ascii="宋体" w:eastAsia="宋体" w:hAnsi="宋体"/>
+          <w:noProof/>
+          <w:sz w:val="24"/>
+          <w:szCs w:val="24"/>
+        </w:rPr>
+        <w:drawing>
+          <wp:inline distT="0" distB="0" distL="0" distR="0" wp14:anchorId="488A9EF9" wp14:editId="2D6FABDB">
+            <wp:extent cx="4305300" cy="2292601"/>
+            <wp:effectExtent l="0" t="0" r="0" b="0"/>
+            <wp:docPr id="2" name="图片 2"/>
+            <wp:cNvGraphicFramePr>
+              <a:graphicFrameLocks xmlns:a="http://schemas.openxmlformats.org/drawingml/2006/main" noChangeAspect="1"/>
+            </wp:cNvGraphicFramePr>
+            <a:graphic xmlns:a="http://schemas.openxmlformats.org/drawingml/2006/main">
+              <a:graphicData uri="http://schemas.openxmlformats.org/drawingml/2006/picture">
+                <pic:pic xmlns:pic="http://schemas.openxmlformats.org/drawingml/2006/picture">
+                  <pic:nvPicPr>
+                    <pic:cNvPr id="1" name=""/>
+                    <pic:cNvPicPr/>
+                  </pic:nvPicPr>
+                  <pic:blipFill>
+                    <a:blip r:embed="rId8"/>
+                    <a:stretch>
+                      <a:fillRect/>
+                    </a:stretch>
+                  </pic:blipFill>
+                  <pic:spPr>
+                    <a:xfrm>
+                      <a:off x="0" y="0"/>
+                      <a:ext cx="4306831" cy="2293416"/>
+                    </a:xfrm>
+                    <a:prstGeom prst="rect">
+                      <a:avLst/>
+                    </a:prstGeom>
+                  </pic:spPr>
+                </pic:pic>
+              </a:graphicData>
+            </a:graphic>
+          </wp:inline>
+        </w:drawing>
+      </w:r>
+    </w:p>
+    <w:p>
+      <w:pPr>
+        <w:rPr>
+          <w:rFonts w:ascii="宋体" w:eastAsia="宋体" w:hAnsi="宋体"/>
+          <w:sz w:val="24"/>
+          <w:szCs w:val="24"/>
+        </w:rPr>
+      </w:pPr>
+    </w:p>
+    <w:p>
+      <w:pPr>
+        <w:rPr>
+          <w:rFonts w:ascii="宋体" w:eastAsia="宋体" w:hAnsi="宋体"/>
+          <w:sz w:val="24"/>
+          <w:szCs w:val="24"/>
+        </w:rPr>
+      </w:pPr>
+      <w:r>
+        <w:rPr>
+          <w:rFonts w:ascii="宋体" w:eastAsia="宋体" w:hAnsi="宋体"/>
+          <w:sz w:val="24"/>
+          <w:szCs w:val="24"/>
+        </w:rPr>
+        <w:t>3.系统数据模型（系统ER模型）</w:t>
+      </w:r>
+    </w:p>
+    <w:p>
+      <w:pPr>
+        <w:rPr>
+          <w:rFonts w:ascii="宋体" w:eastAsia="宋体" w:hAnsi="宋体"/>
+          <w:sz w:val="24"/>
+          <w:szCs w:val="24"/>
+        </w:rPr>
+      </w:pPr>
+      <w:r>
+        <w:rPr>
+          <w:noProof/>
+        </w:rPr>
+        <w:drawing>
+          <wp:inline distT="0" distB="0" distL="0" distR="0" wp14:anchorId="325F5139" wp14:editId="3DE9F5F5">
+            <wp:extent cx="4206240" cy="2972328"/>
+            <wp:effectExtent l="0" t="0" r="3810" b="0"/>
+            <wp:docPr id="3" name="图片 3"/>
+            <wp:cNvGraphicFramePr>
+              <a:graphicFrameLocks xmlns:a="http://schemas.openxmlformats.org/drawingml/2006/main" noChangeAspect="1"/>
+            </wp:cNvGraphicFramePr>
+            <a:graphic xmlns:a="http://schemas.openxmlformats.org/drawingml/2006/main">
+              <a:graphicData uri="http://schemas.openxmlformats.org/drawingml/2006/picture">
+                <pic:pic xmlns:pic="http://schemas.openxmlformats.org/drawingml/2006/picture">
+                  <pic:nvPicPr>
+                    <pic:cNvPr id="0" name="Picture 1"/>
+                    <pic:cNvPicPr>
+                      <a:picLocks noChangeAspect="1" noChangeArrowheads="1"/>
+                    </pic:cNvPicPr>
+                  </pic:nvPicPr>
+                  <pic:blipFill>
+                    <a:blip r:embed="rId9" cstate="print">
+                      <a:extLst>
+                        <a:ext uri="{28A0092B-C50C-407E-A947-70E740481C1C}">
+                          <a14:useLocalDpi xmlns:a14="http://schemas.microsoft.com/office/drawing/2010/main" val="0"/>
+                        </a:ext>
+                      </a:extLst>
+                    </a:blip>
+                    <a:srcRect/>
+                    <a:stretch>
+                      <a:fillRect/>
+                    </a:stretch>
+                  </pic:blipFill>
+                  <pic:spPr bwMode="auto">
+                    <a:xfrm>
+                      <a:off x="0" y="0"/>
+                      <a:ext cx="4235391" cy="2992928"/>
                     </a:xfrm>
                     <a:prstGeom prst="rect">
                       <a:avLst/>
@@ -1334,7 +1607,321 @@
     <w:p>
       <w:pPr>
         <w:rPr>
-          <w:rFonts w:ascii="宋体" w:eastAsia="宋体" w:hAnsi="宋体" w:hint="eastAsia"/>
+          <w:rFonts w:ascii="宋体" w:eastAsia="宋体" w:hAnsi="宋体"/>
+          <w:sz w:val="24"/>
+          <w:szCs w:val="24"/>
+        </w:rPr>
+      </w:pPr>
+      <w:r>
+        <w:rPr>
+          <w:rFonts w:ascii="宋体" w:eastAsia="宋体" w:hAnsi="宋体"/>
+          <w:sz w:val="24"/>
+          <w:szCs w:val="24"/>
+        </w:rPr>
+        <w:t>4.系统开发架构：系统开发技术架构</w:t>
+      </w:r>
+    </w:p>
+    <w:p>
+      <w:pPr>
+        <w:rPr>
+          <w:rFonts w:ascii="宋体" w:eastAsia="宋体" w:hAnsi="宋体"/>
+          <w:sz w:val="24"/>
+          <w:szCs w:val="24"/>
+        </w:rPr>
+      </w:pPr>
+    </w:p>
+    <w:p>
+      <w:pPr>
+        <w:rPr>
+          <w:rFonts w:ascii="宋体" w:eastAsia="宋体" w:hAnsi="宋体"/>
+          <w:sz w:val="24"/>
+          <w:szCs w:val="24"/>
+        </w:rPr>
+      </w:pPr>
+    </w:p>
+    <w:p>
+      <w:pPr>
+        <w:rPr>
+          <w:rFonts w:ascii="宋体" w:eastAsia="宋体" w:hAnsi="宋体"/>
+          <w:sz w:val="24"/>
+          <w:szCs w:val="24"/>
+        </w:rPr>
+      </w:pPr>
+      <w:r>
+        <w:rPr>
+          <w:rFonts w:ascii="宋体" w:eastAsia="宋体" w:hAnsi="宋体"/>
+          <w:sz w:val="24"/>
+          <w:szCs w:val="24"/>
+        </w:rPr>
+        <w:t>3.2 系统接口设计</w:t>
+      </w:r>
+    </w:p>
+    <w:p>
+      <w:pPr>
+        <w:rPr>
+          <w:rFonts w:ascii="宋体" w:eastAsia="宋体" w:hAnsi="宋体"/>
+          <w:sz w:val="24"/>
+          <w:szCs w:val="24"/>
+        </w:rPr>
+      </w:pPr>
+      <w:r>
+        <w:rPr>
+          <w:rFonts w:ascii="宋体" w:eastAsia="宋体" w:hAnsi="宋体" w:hint="eastAsia"/>
+          <w:b/>
+          <w:bCs/>
+          <w:sz w:val="24"/>
+          <w:szCs w:val="24"/>
+        </w:rPr>
+        <w:t>用户接口</w:t>
+      </w:r>
+      <w:r>
+        <w:rPr>
+          <w:rFonts w:ascii="宋体" w:eastAsia="宋体" w:hAnsi="宋体" w:hint="eastAsia"/>
+          <w:sz w:val="24"/>
+          <w:szCs w:val="24"/>
+        </w:rPr>
+        <w:t>：</w:t>
+      </w:r>
+    </w:p>
+    <w:p>
+      <w:pPr>
+        <w:rPr>
+          <w:rFonts w:ascii="宋体" w:eastAsia="宋体" w:hAnsi="宋体"/>
+          <w:sz w:val="24"/>
+          <w:szCs w:val="24"/>
+        </w:rPr>
+      </w:pPr>
+      <w:r>
+        <w:rPr>
+          <w:rFonts w:ascii="宋体" w:eastAsia="宋体" w:hAnsi="宋体" w:hint="eastAsia"/>
+          <w:sz w:val="24"/>
+          <w:szCs w:val="24"/>
+        </w:rPr>
+        <w:t>1.登录界面：用户用键盘输入学号或者工号，系统输出成功登录后的界面</w:t>
+      </w:r>
+    </w:p>
+    <w:p>
+      <w:pPr>
+        <w:rPr>
+          <w:rFonts w:ascii="宋体" w:eastAsia="宋体" w:hAnsi="宋体"/>
+          <w:sz w:val="24"/>
+          <w:szCs w:val="24"/>
+        </w:rPr>
+      </w:pPr>
+      <w:r>
+        <w:rPr>
+          <w:rFonts w:ascii="宋体" w:eastAsia="宋体" w:hAnsi="宋体" w:hint="eastAsia"/>
+          <w:sz w:val="24"/>
+          <w:szCs w:val="24"/>
+        </w:rPr>
+        <w:t>2.查询操作：用户用鼠标点击查询按钮，系统输出查询信息</w:t>
+      </w:r>
+    </w:p>
+    <w:p>
+      <w:pPr>
+        <w:rPr>
+          <w:rFonts w:ascii="宋体" w:eastAsia="宋体" w:hAnsi="宋体"/>
+          <w:sz w:val="24"/>
+          <w:szCs w:val="24"/>
+        </w:rPr>
+      </w:pPr>
+      <w:r>
+        <w:rPr>
+          <w:rFonts w:ascii="宋体" w:eastAsia="宋体" w:hAnsi="宋体" w:hint="eastAsia"/>
+          <w:sz w:val="24"/>
+          <w:szCs w:val="24"/>
+        </w:rPr>
+        <w:t>3.修改操作：用户用鼠标需要点击需要修改属性，再键盘输入修改值，用鼠标点击确认，系统输出修改成功信息</w:t>
+      </w:r>
+    </w:p>
+    <w:p>
+      <w:pPr>
+        <w:rPr>
+          <w:rFonts w:ascii="宋体" w:eastAsia="宋体" w:hAnsi="宋体"/>
+          <w:sz w:val="24"/>
+          <w:szCs w:val="24"/>
+        </w:rPr>
+      </w:pPr>
+      <w:r>
+        <w:rPr>
+          <w:rFonts w:ascii="宋体" w:eastAsia="宋体" w:hAnsi="宋体" w:hint="eastAsia"/>
+          <w:sz w:val="24"/>
+          <w:szCs w:val="24"/>
+        </w:rPr>
+        <w:t>4.删除操作：用户用鼠标选择删除的信息以及确认，系统输出删改成功的信息</w:t>
+      </w:r>
+    </w:p>
+    <w:p>
+      <w:pPr>
+        <w:rPr>
+          <w:rFonts w:ascii="宋体" w:eastAsia="宋体" w:hAnsi="宋体"/>
+          <w:sz w:val="24"/>
+          <w:szCs w:val="24"/>
+        </w:rPr>
+      </w:pPr>
+      <w:r>
+        <w:rPr>
+          <w:rFonts w:ascii="宋体" w:eastAsia="宋体" w:hAnsi="宋体" w:hint="eastAsia"/>
+          <w:sz w:val="24"/>
+          <w:szCs w:val="24"/>
+        </w:rPr>
+        <w:t>5.添加数据操作：用户用鼠标点击添加数据按钮，用键盘输入数据，系统输出添加成功信息</w:t>
+      </w:r>
+      <w:r>
+        <w:rPr>
+          <w:rFonts w:ascii="宋体" w:eastAsia="宋体" w:hAnsi="宋体"/>
+          <w:sz w:val="24"/>
+          <w:szCs w:val="24"/>
+        </w:rPr>
+        <w:br/>
+      </w:r>
+      <w:r>
+        <w:rPr>
+          <w:rFonts w:ascii="宋体" w:eastAsia="宋体" w:hAnsi="宋体" w:hint="eastAsia"/>
+          <w:b/>
+          <w:bCs/>
+          <w:sz w:val="24"/>
+          <w:szCs w:val="24"/>
+        </w:rPr>
+        <w:t>外部接口：</w:t>
+      </w:r>
+    </w:p>
+    <w:p>
+      <w:pPr>
+        <w:rPr>
+          <w:rFonts w:ascii="宋体" w:eastAsia="宋体" w:hAnsi="宋体"/>
+          <w:sz w:val="24"/>
+          <w:szCs w:val="24"/>
+        </w:rPr>
+      </w:pPr>
+      <w:r>
+        <w:rPr>
+          <w:rFonts w:ascii="宋体" w:eastAsia="宋体" w:hAnsi="宋体" w:hint="eastAsia"/>
+          <w:sz w:val="24"/>
+          <w:szCs w:val="24"/>
+        </w:rPr>
+        <w:t>硬件接口：无</w:t>
+      </w:r>
+    </w:p>
+    <w:p>
+      <w:pPr>
+        <w:rPr>
+          <w:rFonts w:ascii="宋体" w:eastAsia="宋体" w:hAnsi="宋体"/>
+          <w:sz w:val="24"/>
+          <w:szCs w:val="24"/>
+        </w:rPr>
+      </w:pPr>
+      <w:r>
+        <w:rPr>
+          <w:rFonts w:ascii="宋体" w:eastAsia="宋体" w:hAnsi="宋体" w:hint="eastAsia"/>
+          <w:sz w:val="24"/>
+          <w:szCs w:val="24"/>
+        </w:rPr>
+        <w:t>软件接口：</w:t>
+      </w:r>
+    </w:p>
+    <w:p>
+      <w:pPr>
+        <w:rPr>
+          <w:rFonts w:ascii="宋体" w:eastAsia="宋体" w:hAnsi="宋体"/>
+          <w:sz w:val="24"/>
+          <w:szCs w:val="24"/>
+        </w:rPr>
+      </w:pPr>
+      <w:r>
+        <w:rPr>
+          <w:rFonts w:ascii="宋体" w:eastAsia="宋体" w:hAnsi="宋体" w:hint="eastAsia"/>
+          <w:sz w:val="24"/>
+          <w:szCs w:val="24"/>
+        </w:rPr>
+        <w:t>1.使用JDBC与数据库MYSQL连接</w:t>
+      </w:r>
+    </w:p>
+    <w:p>
+      <w:pPr>
+        <w:rPr>
+          <w:rFonts w:ascii="宋体" w:eastAsia="宋体" w:hAnsi="宋体"/>
+          <w:sz w:val="24"/>
+          <w:szCs w:val="24"/>
+        </w:rPr>
+      </w:pPr>
+      <w:r>
+        <w:rPr>
+          <w:rFonts w:ascii="宋体" w:eastAsia="宋体" w:hAnsi="宋体" w:hint="eastAsia"/>
+          <w:sz w:val="24"/>
+          <w:szCs w:val="24"/>
+        </w:rPr>
+        <w:t>2.与Tomcat服务器接口连接</w:t>
+      </w:r>
+    </w:p>
+    <w:p>
+      <w:pPr>
+        <w:rPr>
+          <w:rFonts w:ascii="宋体" w:eastAsia="宋体" w:hAnsi="宋体"/>
+          <w:b/>
+          <w:bCs/>
+          <w:sz w:val="24"/>
+          <w:szCs w:val="24"/>
+        </w:rPr>
+      </w:pPr>
+      <w:r>
+        <w:rPr>
+          <w:rFonts w:ascii="宋体" w:eastAsia="宋体" w:hAnsi="宋体" w:hint="eastAsia"/>
+          <w:sz w:val="24"/>
+          <w:szCs w:val="24"/>
+        </w:rPr>
+        <w:t>3.与第三方支付（</w:t>
+      </w:r>
+      <w:proofErr w:type="gramStart"/>
+      <w:r>
+        <w:rPr>
+          <w:rFonts w:ascii="宋体" w:eastAsia="宋体" w:hAnsi="宋体" w:hint="eastAsia"/>
+          <w:sz w:val="24"/>
+          <w:szCs w:val="24"/>
+        </w:rPr>
+        <w:t>微信</w:t>
+      </w:r>
+      <w:proofErr w:type="gramEnd"/>
+      <w:r>
+        <w:rPr>
+          <w:rFonts w:ascii="宋体" w:eastAsia="宋体" w:hAnsi="宋体" w:hint="eastAsia"/>
+          <w:sz w:val="24"/>
+          <w:szCs w:val="24"/>
+        </w:rPr>
+        <w:t>/支付宝）连接</w:t>
+      </w:r>
+    </w:p>
+    <w:p>
+      <w:pPr>
+        <w:rPr>
+          <w:rFonts w:ascii="宋体" w:eastAsia="宋体" w:hAnsi="宋体"/>
+          <w:sz w:val="24"/>
+          <w:szCs w:val="24"/>
+        </w:rPr>
+      </w:pPr>
+      <w:r>
+        <w:rPr>
+          <w:rFonts w:ascii="宋体" w:eastAsia="宋体" w:hAnsi="宋体" w:hint="eastAsia"/>
+          <w:b/>
+          <w:bCs/>
+          <w:sz w:val="24"/>
+          <w:szCs w:val="24"/>
+        </w:rPr>
+        <w:t>内部接口</w:t>
+      </w:r>
+      <w:r>
+        <w:rPr>
+          <w:rFonts w:ascii="宋体" w:eastAsia="宋体" w:hAnsi="宋体" w:hint="eastAsia"/>
+          <w:sz w:val="24"/>
+          <w:szCs w:val="24"/>
+        </w:rPr>
+        <w:t>：程序内的各个模块之间采用函数调用、参数传递、返回值得方式进行信息传递。</w:t>
+      </w:r>
+    </w:p>
+    <w:p>
+      <w:pPr>
+        <w:rPr>
+          <w:rFonts w:ascii="宋体" w:eastAsia="宋体" w:hAnsi="宋体"/>
           <w:sz w:val="24"/>
           <w:szCs w:val="24"/>
         </w:rPr>
@@ -1413,7 +2000,7 @@
           <w:sz w:val="24"/>
           <w:szCs w:val="24"/>
         </w:rPr>
-        <w:t>java</w:t>
+        <w:t>python</w:t>
       </w:r>
     </w:p>
     <w:p>
@@ -1444,6 +2031,122 @@
     </w:p>
     <w:p>
       <w:pPr>
+        <w:ind w:left="840"/>
+        <w:rPr>
+          <w:rFonts w:ascii="宋体" w:eastAsia="宋体" w:hAnsi="宋体"/>
+          <w:sz w:val="24"/>
+          <w:szCs w:val="24"/>
+        </w:rPr>
+      </w:pPr>
+      <w:r>
+        <w:rPr>
+          <w:rFonts w:ascii="宋体" w:eastAsia="宋体" w:hAnsi="宋体" w:hint="eastAsia"/>
+          <w:sz w:val="24"/>
+          <w:szCs w:val="24"/>
+        </w:rPr>
+        <w:t>客户端：</w:t>
+      </w:r>
+      <w:r>
+        <w:rPr>
+          <w:rFonts w:ascii="宋体" w:eastAsia="宋体" w:hAnsi="宋体"/>
+          <w:sz w:val="24"/>
+          <w:szCs w:val="24"/>
+        </w:rPr>
+        <w:t>Intel Core-i5、GTX 1650（或同等配置的其他产品）、8G内存、256G磁盘空间</w:t>
+      </w:r>
+      <w:r>
+        <w:rPr>
+          <w:rFonts w:ascii="宋体" w:eastAsia="宋体" w:hAnsi="宋体"/>
+          <w:sz w:val="24"/>
+          <w:szCs w:val="24"/>
+        </w:rPr>
+        <w:t xml:space="preserve"> </w:t>
+      </w:r>
+    </w:p>
+    <w:p>
+      <w:pPr>
+        <w:ind w:left="420" w:firstLine="420"/>
+        <w:rPr>
+          <w:rFonts w:ascii="宋体" w:eastAsia="宋体" w:hAnsi="宋体"/>
+          <w:sz w:val="24"/>
+          <w:szCs w:val="24"/>
+        </w:rPr>
+      </w:pPr>
+      <w:r>
+        <w:rPr>
+          <w:rFonts w:ascii="宋体" w:eastAsia="宋体" w:hAnsi="宋体"/>
+          <w:sz w:val="24"/>
+          <w:szCs w:val="24"/>
+        </w:rPr>
+        <w:t>Tomcat</w:t>
+      </w:r>
+      <w:r>
+        <w:rPr>
+          <w:rFonts w:ascii="宋体" w:eastAsia="宋体" w:hAnsi="宋体" w:hint="eastAsia"/>
+          <w:sz w:val="24"/>
+          <w:szCs w:val="24"/>
+        </w:rPr>
+        <w:t>服务器：</w:t>
+      </w:r>
+      <w:r>
+        <w:rPr>
+          <w:rFonts w:ascii="宋体" w:eastAsia="宋体" w:hAnsi="宋体"/>
+          <w:sz w:val="24"/>
+          <w:szCs w:val="24"/>
+        </w:rPr>
+        <w:t>Intel Core-i</w:t>
+      </w:r>
+      <w:r>
+        <w:rPr>
+          <w:rFonts w:ascii="宋体" w:eastAsia="宋体" w:hAnsi="宋体"/>
+          <w:sz w:val="24"/>
+          <w:szCs w:val="24"/>
+        </w:rPr>
+        <w:t>7</w:t>
+      </w:r>
+      <w:r>
+        <w:rPr>
+          <w:rFonts w:ascii="宋体" w:eastAsia="宋体" w:hAnsi="宋体"/>
+          <w:sz w:val="24"/>
+          <w:szCs w:val="24"/>
+        </w:rPr>
+        <w:t>、GTX 16</w:t>
+      </w:r>
+      <w:r>
+        <w:rPr>
+          <w:rFonts w:ascii="宋体" w:eastAsia="宋体" w:hAnsi="宋体"/>
+          <w:sz w:val="24"/>
+          <w:szCs w:val="24"/>
+        </w:rPr>
+        <w:t>6</w:t>
+      </w:r>
+      <w:r>
+        <w:rPr>
+          <w:rFonts w:ascii="宋体" w:eastAsia="宋体" w:hAnsi="宋体"/>
+          <w:sz w:val="24"/>
+          <w:szCs w:val="24"/>
+        </w:rPr>
+        <w:t>0</w:t>
+      </w:r>
+      <w:r>
+        <w:rPr>
+          <w:rFonts w:ascii="宋体" w:eastAsia="宋体" w:hAnsi="宋体"/>
+          <w:sz w:val="24"/>
+          <w:szCs w:val="24"/>
+        </w:rPr>
+        <w:t>ti</w:t>
+      </w:r>
+      <w:r>
+        <w:rPr>
+          <w:rFonts w:ascii="宋体" w:eastAsia="宋体" w:hAnsi="宋体"/>
+          <w:sz w:val="24"/>
+          <w:szCs w:val="24"/>
+        </w:rPr>
+        <w:t>、8G内存、256G磁盘空间</w:t>
+      </w:r>
+    </w:p>
+    <w:p>
+      <w:pPr>
         <w:ind w:firstLine="420"/>
         <w:rPr>
           <w:rFonts w:ascii="宋体" w:eastAsia="宋体" w:hAnsi="宋体"/>
@@ -1453,6 +2156,52 @@
       </w:pPr>
       <w:r>
         <w:rPr>
+          <w:rFonts w:ascii="宋体" w:eastAsia="宋体" w:hAnsi="宋体"/>
+          <w:sz w:val="24"/>
+          <w:szCs w:val="24"/>
+        </w:rPr>
+        <w:tab/>
+        <w:t>MySQL</w:t>
+      </w:r>
+      <w:r>
+        <w:rPr>
+          <w:rFonts w:ascii="宋体" w:eastAsia="宋体" w:hAnsi="宋体" w:hint="eastAsia"/>
+          <w:sz w:val="24"/>
+          <w:szCs w:val="24"/>
+        </w:rPr>
+        <w:t>服务器</w:t>
+      </w:r>
+      <w:r>
+        <w:rPr>
+          <w:rFonts w:ascii="宋体" w:eastAsia="宋体" w:hAnsi="宋体" w:hint="eastAsia"/>
+          <w:sz w:val="24"/>
+          <w:szCs w:val="24"/>
+        </w:rPr>
+        <w:t>：</w:t>
+      </w:r>
+      <w:r>
+        <w:rPr>
+          <w:rFonts w:ascii="宋体" w:eastAsia="宋体" w:hAnsi="宋体"/>
+          <w:sz w:val="24"/>
+          <w:szCs w:val="24"/>
+        </w:rPr>
+        <w:t>Intel Core-i7、GTX 1660ti、8G内存、256G磁盘空间</w:t>
+      </w:r>
+    </w:p>
+    <w:p>
+      <w:pPr>
+        <w:tabs>
+          <w:tab w:val="left" w:pos="5544"/>
+        </w:tabs>
+        <w:ind w:firstLine="420"/>
+        <w:rPr>
+          <w:rFonts w:ascii="宋体" w:eastAsia="宋体" w:hAnsi="宋体"/>
+          <w:sz w:val="24"/>
+          <w:szCs w:val="24"/>
+        </w:rPr>
+      </w:pPr>
+      <w:r>
+        <w:rPr>
           <w:rFonts w:ascii="宋体" w:eastAsia="宋体" w:hAnsi="宋体" w:hint="eastAsia"/>
           <w:sz w:val="24"/>
           <w:szCs w:val="24"/>
@@ -1467,12 +2216,20 @@
         </w:rPr>
         <w:t>:Windows10</w:t>
       </w:r>
+      <w:r>
+        <w:rPr>
+          <w:rFonts w:ascii="宋体" w:eastAsia="宋体" w:hAnsi="宋体"/>
+          <w:sz w:val="24"/>
+          <w:szCs w:val="24"/>
+        </w:rPr>
+        <w:tab/>
+      </w:r>
     </w:p>
     <w:p>
       <w:pPr>
         <w:ind w:firstLine="420"/>
         <w:rPr>
-          <w:rFonts w:ascii="宋体" w:eastAsia="宋体" w:hAnsi="宋体" w:hint="eastAsia"/>
+          <w:rFonts w:ascii="宋体" w:eastAsia="宋体" w:hAnsi="宋体"/>
           <w:sz w:val="24"/>
           <w:szCs w:val="24"/>
         </w:rPr>
@@ -1493,8 +2250,15 @@
         </w:rPr>
         <w:t>MySQL</w:t>
       </w:r>
-      <w:bookmarkStart w:id="0" w:name="_GoBack"/>
-      <w:bookmarkEnd w:id="0"/>
+    </w:p>
+    <w:p>
+      <w:pPr>
+        <w:rPr>
+          <w:rFonts w:ascii="宋体" w:eastAsia="宋体" w:hAnsi="宋体"/>
+          <w:sz w:val="24"/>
+          <w:szCs w:val="24"/>
+        </w:rPr>
+      </w:pPr>
     </w:p>
     <w:p>
       <w:pPr>
@@ -1588,7 +2352,111 @@
           <w:sz w:val="24"/>
           <w:szCs w:val="24"/>
         </w:rPr>
-        <w:t>能够重用到数据库的连接，而不是每</w:t>
+        <w:t>能够重用到数据库的连接，而不是每次请求都建立新的TCP连接，新</w:t>
+      </w:r>
+      <w:proofErr w:type="gramStart"/>
+      <w:r>
+        <w:rPr>
+          <w:rFonts w:ascii="宋体" w:eastAsia="宋体" w:hAnsi="宋体"/>
+          <w:sz w:val="24"/>
+          <w:szCs w:val="24"/>
+        </w:rPr>
+        <w:t>连接仅</w:t>
+      </w:r>
+      <w:proofErr w:type="gramEnd"/>
+      <w:r>
+        <w:rPr>
+          <w:rFonts w:ascii="宋体" w:eastAsia="宋体" w:hAnsi="宋体"/>
+          <w:sz w:val="24"/>
+          <w:szCs w:val="24"/>
+        </w:rPr>
+        <w:t>在于连接池中得不到连接时才建立。当连接被关闭时，它被返回到连接池中。</w:t>
+      </w:r>
+    </w:p>
+    <w:p>
+      <w:pPr>
+        <w:ind w:left="420" w:firstLine="420"/>
+        <w:rPr>
+          <w:rFonts w:ascii="宋体" w:eastAsia="宋体" w:hAnsi="宋体"/>
+          <w:sz w:val="24"/>
+          <w:szCs w:val="24"/>
+        </w:rPr>
+      </w:pPr>
+      <w:r>
+        <w:rPr>
+          <w:rFonts w:ascii="宋体" w:eastAsia="宋体" w:hAnsi="宋体"/>
+          <w:sz w:val="24"/>
+          <w:szCs w:val="24"/>
+        </w:rPr>
+        <w:t>3.4.1.</w:t>
+      </w:r>
+      <w:r>
+        <w:rPr>
+          <w:rFonts w:ascii="宋体" w:eastAsia="宋体" w:hAnsi="宋体"/>
+          <w:sz w:val="24"/>
+          <w:szCs w:val="24"/>
+        </w:rPr>
+        <w:t>2使用缓存技术。</w:t>
+      </w:r>
+    </w:p>
+    <w:p>
+      <w:pPr>
+        <w:ind w:firstLine="420"/>
+        <w:rPr>
+          <w:rFonts w:ascii="宋体" w:eastAsia="宋体" w:hAnsi="宋体"/>
+          <w:sz w:val="24"/>
+          <w:szCs w:val="24"/>
+        </w:rPr>
+      </w:pPr>
+      <w:r>
+        <w:rPr>
+          <w:rFonts w:ascii="宋体" w:eastAsia="宋体" w:hAnsi="宋体" w:hint="eastAsia"/>
+          <w:sz w:val="24"/>
+          <w:szCs w:val="24"/>
+        </w:rPr>
+        <w:t>3</w:t>
+      </w:r>
+      <w:r>
+        <w:rPr>
+          <w:rFonts w:ascii="宋体" w:eastAsia="宋体" w:hAnsi="宋体"/>
+          <w:sz w:val="24"/>
+          <w:szCs w:val="24"/>
+        </w:rPr>
+        <w:t>.4.2</w:t>
+      </w:r>
+      <w:r>
+        <w:rPr>
+          <w:rFonts w:ascii="宋体" w:eastAsia="宋体" w:hAnsi="宋体" w:hint="eastAsia"/>
+          <w:sz w:val="24"/>
+          <w:szCs w:val="24"/>
+        </w:rPr>
+        <w:t>满足系统可靠性需求：</w:t>
+      </w:r>
+    </w:p>
+    <w:p>
+      <w:pPr>
+        <w:ind w:left="840"/>
+        <w:rPr>
+          <w:rFonts w:ascii="宋体" w:eastAsia="宋体" w:hAnsi="宋体"/>
+          <w:sz w:val="24"/>
+          <w:szCs w:val="24"/>
+        </w:rPr>
+      </w:pPr>
+      <w:r>
+        <w:rPr>
+          <w:rFonts w:ascii="宋体" w:eastAsia="宋体" w:hAnsi="宋体"/>
+          <w:sz w:val="24"/>
+          <w:szCs w:val="24"/>
+        </w:rPr>
+        <w:t>3.4.2.1</w:t>
+      </w:r>
+      <w:r>
+        <w:rPr>
+          <w:rFonts w:ascii="宋体" w:eastAsia="宋体" w:hAnsi="宋体"/>
+          <w:sz w:val="24"/>
+          <w:szCs w:val="24"/>
+        </w:rPr>
+        <w:t>在软件需求分析阶段，制定详细的需求分析计划和需求分析方</w:t>
       </w:r>
       <w:r>
         <w:rPr>
@@ -1597,111 +2465,7 @@
           <w:szCs w:val="24"/>
         </w:rPr>
         <w:lastRenderedPageBreak/>
-        <w:t>次请求都建立新的TCP连接，新</w:t>
-      </w:r>
-      <w:proofErr w:type="gramStart"/>
-      <w:r>
-        <w:rPr>
-          <w:rFonts w:ascii="宋体" w:eastAsia="宋体" w:hAnsi="宋体"/>
-          <w:sz w:val="24"/>
-          <w:szCs w:val="24"/>
-        </w:rPr>
-        <w:t>连接仅</w:t>
-      </w:r>
-      <w:proofErr w:type="gramEnd"/>
-      <w:r>
-        <w:rPr>
-          <w:rFonts w:ascii="宋体" w:eastAsia="宋体" w:hAnsi="宋体"/>
-          <w:sz w:val="24"/>
-          <w:szCs w:val="24"/>
-        </w:rPr>
-        <w:t>在于连接池中得不到连接时才建立。当连接被关闭时，它被返回到连接池中。</w:t>
-      </w:r>
-    </w:p>
-    <w:p>
-      <w:pPr>
-        <w:ind w:left="420" w:firstLine="420"/>
-        <w:rPr>
-          <w:rFonts w:ascii="宋体" w:eastAsia="宋体" w:hAnsi="宋体"/>
-          <w:sz w:val="24"/>
-          <w:szCs w:val="24"/>
-        </w:rPr>
-      </w:pPr>
-      <w:r>
-        <w:rPr>
-          <w:rFonts w:ascii="宋体" w:eastAsia="宋体" w:hAnsi="宋体"/>
-          <w:sz w:val="24"/>
-          <w:szCs w:val="24"/>
-        </w:rPr>
-        <w:t>3.4.1.</w:t>
-      </w:r>
-      <w:r>
-        <w:rPr>
-          <w:rFonts w:ascii="宋体" w:eastAsia="宋体" w:hAnsi="宋体"/>
-          <w:sz w:val="24"/>
-          <w:szCs w:val="24"/>
-        </w:rPr>
-        <w:t>2使用缓存技术。</w:t>
-      </w:r>
-    </w:p>
-    <w:p>
-      <w:pPr>
-        <w:ind w:firstLine="420"/>
-        <w:rPr>
-          <w:rFonts w:ascii="宋体" w:eastAsia="宋体" w:hAnsi="宋体"/>
-          <w:sz w:val="24"/>
-          <w:szCs w:val="24"/>
-        </w:rPr>
-      </w:pPr>
-      <w:r>
-        <w:rPr>
-          <w:rFonts w:ascii="宋体" w:eastAsia="宋体" w:hAnsi="宋体" w:hint="eastAsia"/>
-          <w:sz w:val="24"/>
-          <w:szCs w:val="24"/>
-        </w:rPr>
-        <w:t>3</w:t>
-      </w:r>
-      <w:r>
-        <w:rPr>
-          <w:rFonts w:ascii="宋体" w:eastAsia="宋体" w:hAnsi="宋体"/>
-          <w:sz w:val="24"/>
-          <w:szCs w:val="24"/>
-        </w:rPr>
-        <w:t>.4.2</w:t>
-      </w:r>
-      <w:r>
-        <w:rPr>
-          <w:rFonts w:ascii="宋体" w:eastAsia="宋体" w:hAnsi="宋体" w:hint="eastAsia"/>
-          <w:sz w:val="24"/>
-          <w:szCs w:val="24"/>
-        </w:rPr>
-        <w:t>满足系统可靠性需求：</w:t>
-      </w:r>
-    </w:p>
-    <w:p>
-      <w:pPr>
-        <w:ind w:left="840"/>
-        <w:rPr>
-          <w:rFonts w:ascii="宋体" w:eastAsia="宋体" w:hAnsi="宋体"/>
-          <w:sz w:val="24"/>
-          <w:szCs w:val="24"/>
-        </w:rPr>
-      </w:pPr>
-      <w:r>
-        <w:rPr>
-          <w:rFonts w:ascii="宋体" w:eastAsia="宋体" w:hAnsi="宋体"/>
-          <w:sz w:val="24"/>
-          <w:szCs w:val="24"/>
-        </w:rPr>
-        <w:t>3.4.2.1</w:t>
-      </w:r>
-      <w:r>
-        <w:rPr>
-          <w:rFonts w:ascii="宋体" w:eastAsia="宋体" w:hAnsi="宋体"/>
-          <w:sz w:val="24"/>
-          <w:szCs w:val="24"/>
-        </w:rPr>
-        <w:t>在软件需求分析阶段，制定详细的需求分析计划和需求分析方法，保证需求分析彻底、完整、准确、可靠。</w:t>
+        <w:t>法，保证需求分析彻底、完整、准确、可靠。</w:t>
       </w:r>
     </w:p>
     <w:p>
@@ -1932,6 +2696,192 @@
     </w:p>
   </w:footnote>
 </w:footnotes>
+</file>
+
+<file path=word/numbering.xml><?xml version="1.0" encoding="utf-8"?>
+<w:numbering xmlns:wpc="http://schemas.microsoft.com/office/word/2010/wordprocessingCanvas" xmlns:cx="http://schemas.microsoft.com/office/drawing/2014/chartex" xmlns:cx1="http://schemas.microsoft.com/office/drawing/2015/9/8/chartex" xmlns:cx2="http://schemas.microsoft.com/office/drawing/2015/10/21/chartex" xmlns:cx3="http://schemas.microsoft.com/office/drawing/2016/5/9/chartex" xmlns:cx4="http://schemas.microsoft.com/office/drawing/2016/5/10/chartex" xmlns:cx5="http://schemas.microsoft.com/office/drawing/2016/5/11/chartex" xmlns:cx6="http://schemas.microsoft.com/office/drawing/2016/5/12/chartex" xmlns:cx7="http://schemas.microsoft.com/office/drawing/2016/5/13/chartex" xmlns:cx8="http://schemas.microsoft.com/office/drawing/2016/5/14/chartex" xmlns:mc="http://schemas.openxmlformats.org/markup-compatibility/2006" xmlns:aink="http://schemas.microsoft.com/office/drawing/2016/ink" xmlns:am3d="http://schemas.microsoft.com/office/drawing/2017/model3d" xmlns:o="urn:schemas-microsoft-com:office:office" xmlns:r="http://schemas.openxmlformats.org/officeDocument/2006/relationships" xmlns:m="http://schemas.openxmlformats.org/officeDocument/2006/math" xmlns:v="urn:schemas-microsoft-com:vml" xmlns:wp14="http://schemas.microsoft.com/office/word/2010/wordprocessingDrawing" xmlns:wp="http://schemas.openxmlformats.org/drawingml/2006/wordprocessingDrawing" xmlns:w10="urn:schemas-microsoft-com:office:word" xmlns:w="http://schemas.openxmlformats.org/wordprocessingml/2006/main" xmlns:w14="http://schemas.microsoft.com/office/word/2010/wordml" xmlns:w15="http://schemas.microsoft.com/office/word/2012/wordml" xmlns:w16cid="http://schemas.microsoft.com/office/word/2016/wordml/cid" xmlns:w16se="http://schemas.microsoft.com/office/word/2015/wordml/symex" xmlns:wpg="http://schemas.microsoft.com/office/word/2010/wordprocessingGroup" xmlns:wpi="http://schemas.microsoft.com/office/word/2010/wordprocessingInk" xmlns:wne="http://schemas.microsoft.com/office/word/2006/wordml" xmlns:wps="http://schemas.microsoft.com/office/word/2010/wordprocessingShape" mc:Ignorable="w14 w15 w16se w16cid wp14">
+  <w:abstractNum w:abstractNumId="0" w15:restartNumberingAfterBreak="0">
+    <w:nsid w:val="01B523A5"/>
+    <w:multiLevelType w:val="hybridMultilevel"/>
+    <w:tmpl w:val="4118C796"/>
+    <w:lvl w:ilvl="0" w:tplc="0409000F">
+      <w:start w:val="1"/>
+      <w:numFmt w:val="decimal"/>
+      <w:lvlText w:val="%1."/>
+      <w:lvlJc w:val="left"/>
+      <w:pPr>
+        <w:ind w:left="420" w:hanging="420"/>
+      </w:pPr>
+    </w:lvl>
+    <w:lvl w:ilvl="1" w:tplc="04090019">
+      <w:start w:val="1"/>
+      <w:numFmt w:val="lowerLetter"/>
+      <w:lvlText w:val="%2)"/>
+      <w:lvlJc w:val="left"/>
+      <w:pPr>
+        <w:ind w:left="840" w:hanging="420"/>
+      </w:pPr>
+    </w:lvl>
+    <w:lvl w:ilvl="2" w:tplc="0409001B" w:tentative="1">
+      <w:start w:val="1"/>
+      <w:numFmt w:val="lowerRoman"/>
+      <w:lvlText w:val="%3."/>
+      <w:lvlJc w:val="right"/>
+      <w:pPr>
+        <w:ind w:left="1260" w:hanging="420"/>
+      </w:pPr>
+    </w:lvl>
+    <w:lvl w:ilvl="3" w:tplc="0409000F" w:tentative="1">
+      <w:start w:val="1"/>
+      <w:numFmt w:val="decimal"/>
+      <w:lvlText w:val="%4."/>
+      <w:lvlJc w:val="left"/>
+      <w:pPr>
+        <w:ind w:left="1680" w:hanging="420"/>
+      </w:pPr>
+    </w:lvl>
+    <w:lvl w:ilvl="4" w:tplc="04090019" w:tentative="1">
+      <w:start w:val="1"/>
+      <w:numFmt w:val="lowerLetter"/>
+      <w:lvlText w:val="%5)"/>
+      <w:lvlJc w:val="left"/>
+      <w:pPr>
+        <w:ind w:left="2100" w:hanging="420"/>
+      </w:pPr>
+    </w:lvl>
+    <w:lvl w:ilvl="5" w:tplc="0409001B" w:tentative="1">
+      <w:start w:val="1"/>
+      <w:numFmt w:val="lowerRoman"/>
+      <w:lvlText w:val="%6."/>
+      <w:lvlJc w:val="right"/>
+      <w:pPr>
+        <w:ind w:left="2520" w:hanging="420"/>
+      </w:pPr>
+    </w:lvl>
+    <w:lvl w:ilvl="6" w:tplc="0409000F" w:tentative="1">
+      <w:start w:val="1"/>
+      <w:numFmt w:val="decimal"/>
+      <w:lvlText w:val="%7."/>
+      <w:lvlJc w:val="left"/>
+      <w:pPr>
+        <w:ind w:left="2940" w:hanging="420"/>
+      </w:pPr>
+    </w:lvl>
+    <w:lvl w:ilvl="7" w:tplc="04090019" w:tentative="1">
+      <w:start w:val="1"/>
+      <w:numFmt w:val="lowerLetter"/>
+      <w:lvlText w:val="%8)"/>
+      <w:lvlJc w:val="left"/>
+      <w:pPr>
+        <w:ind w:left="3360" w:hanging="420"/>
+      </w:pPr>
+    </w:lvl>
+    <w:lvl w:ilvl="8" w:tplc="0409001B" w:tentative="1">
+      <w:start w:val="1"/>
+      <w:numFmt w:val="lowerRoman"/>
+      <w:lvlText w:val="%9."/>
+      <w:lvlJc w:val="right"/>
+      <w:pPr>
+        <w:ind w:left="3780" w:hanging="420"/>
+      </w:pPr>
+    </w:lvl>
+  </w:abstractNum>
+  <w:abstractNum w:abstractNumId="1" w15:restartNumberingAfterBreak="0">
+    <w:nsid w:val="0DE2498F"/>
+    <w:multiLevelType w:val="hybridMultilevel"/>
+    <w:tmpl w:val="748CB18C"/>
+    <w:lvl w:ilvl="0" w:tplc="0409000F">
+      <w:start w:val="1"/>
+      <w:numFmt w:val="decimal"/>
+      <w:lvlText w:val="%1."/>
+      <w:lvlJc w:val="left"/>
+      <w:pPr>
+        <w:ind w:left="420" w:hanging="420"/>
+      </w:pPr>
+    </w:lvl>
+    <w:lvl w:ilvl="1" w:tplc="04090001">
+      <w:start w:val="1"/>
+      <w:numFmt w:val="bullet"/>
+      <w:lvlText w:val=""/>
+      <w:lvlJc w:val="left"/>
+      <w:pPr>
+        <w:ind w:left="840" w:hanging="420"/>
+      </w:pPr>
+      <w:rPr>
+        <w:rFonts w:ascii="Wingdings" w:hAnsi="Wingdings" w:hint="default"/>
+      </w:rPr>
+    </w:lvl>
+    <w:lvl w:ilvl="2" w:tplc="0409001B" w:tentative="1">
+      <w:start w:val="1"/>
+      <w:numFmt w:val="lowerRoman"/>
+      <w:lvlText w:val="%3."/>
+      <w:lvlJc w:val="right"/>
+      <w:pPr>
+        <w:ind w:left="1260" w:hanging="420"/>
+      </w:pPr>
+    </w:lvl>
+    <w:lvl w:ilvl="3" w:tplc="0409000F" w:tentative="1">
+      <w:start w:val="1"/>
+      <w:numFmt w:val="decimal"/>
+      <w:lvlText w:val="%4."/>
+      <w:lvlJc w:val="left"/>
+      <w:pPr>
+        <w:ind w:left="1680" w:hanging="420"/>
+      </w:pPr>
+    </w:lvl>
+    <w:lvl w:ilvl="4" w:tplc="04090019" w:tentative="1">
+      <w:start w:val="1"/>
+      <w:numFmt w:val="lowerLetter"/>
+      <w:lvlText w:val="%5)"/>
+      <w:lvlJc w:val="left"/>
+      <w:pPr>
+        <w:ind w:left="2100" w:hanging="420"/>
+      </w:pPr>
+    </w:lvl>
+    <w:lvl w:ilvl="5" w:tplc="0409001B" w:tentative="1">
+      <w:start w:val="1"/>
+      <w:numFmt w:val="lowerRoman"/>
+      <w:lvlText w:val="%6."/>
+      <w:lvlJc w:val="right"/>
+      <w:pPr>
+        <w:ind w:left="2520" w:hanging="420"/>
+      </w:pPr>
+    </w:lvl>
+    <w:lvl w:ilvl="6" w:tplc="0409000F" w:tentative="1">
+      <w:start w:val="1"/>
+      <w:numFmt w:val="decimal"/>
+      <w:lvlText w:val="%7."/>
+      <w:lvlJc w:val="left"/>
+      <w:pPr>
+        <w:ind w:left="2940" w:hanging="420"/>
+      </w:pPr>
+    </w:lvl>
+    <w:lvl w:ilvl="7" w:tplc="04090019" w:tentative="1">
+      <w:start w:val="1"/>
+      <w:numFmt w:val="lowerLetter"/>
+      <w:lvlText w:val="%8)"/>
+      <w:lvlJc w:val="left"/>
+      <w:pPr>
+        <w:ind w:left="3360" w:hanging="420"/>
+      </w:pPr>
+    </w:lvl>
+    <w:lvl w:ilvl="8" w:tplc="0409001B" w:tentative="1">
+      <w:start w:val="1"/>
+      <w:numFmt w:val="lowerRoman"/>
+      <w:lvlText w:val="%9."/>
+      <w:lvlJc w:val="right"/>
+      <w:pPr>
+        <w:ind w:left="3780" w:hanging="420"/>
+      </w:pPr>
+    </w:lvl>
+  </w:abstractNum>
+  <w:num w:numId="1">
+    <w:abstractNumId w:val="0"/>
+  </w:num>
+  <w:num w:numId="2">
+    <w:abstractNumId w:val="1"/>
+  </w:num>
+</w:numbering>
 </file>
 
 <file path=word/styles.xml><?xml version="1.0" encoding="utf-8"?>
@@ -2336,6 +3286,7 @@
   <w:style w:type="character" w:default="1" w:styleId="a0">
     <w:name w:val="Default Paragraph Font"/>
     <w:uiPriority w:val="1"/>
+    <w:semiHidden/>
     <w:unhideWhenUsed/>
   </w:style>
   <w:style w:type="table" w:default="1" w:styleId="a1">
@@ -2475,6 +3426,16 @@
       <w:szCs w:val="20"/>
       <w:lang w:eastAsia="en-US"/>
     </w:rPr>
+  </w:style>
+  <w:style w:type="paragraph" w:styleId="a9">
+    <w:name w:val="List Paragraph"/>
+    <w:basedOn w:val="a"/>
+    <w:uiPriority w:val="34"/>
+    <w:qFormat/>
+    <w:rsid w:val="008350E9"/>
+    <w:pPr>
+      <w:ind w:firstLineChars="200" w:firstLine="420"/>
+    </w:pPr>
   </w:style>
 </w:styles>
 </file>

</xml_diff>

<commit_message>
This is a more detailed and complete through design
</commit_message>
<xml_diff>
--- a/概要设计.docx
+++ b/概要设计.docx
@@ -83,47 +83,7 @@
           <w:sz w:val="24"/>
           <w:szCs w:val="24"/>
         </w:rPr>
-        <w:t>TM</w:t>
-      </w:r>
-      <w:r>
-        <w:rPr>
-          <w:rFonts w:ascii="宋体" w:eastAsia="宋体" w:hAnsi="宋体"/>
-          <w:sz w:val="24"/>
-          <w:szCs w:val="24"/>
-        </w:rPr>
-        <w:t>L,</w:t>
-      </w:r>
-      <w:r>
-        <w:rPr>
-          <w:rFonts w:ascii="宋体" w:eastAsia="宋体" w:hAnsi="宋体"/>
-          <w:sz w:val="24"/>
-          <w:szCs w:val="24"/>
-        </w:rPr>
-        <w:t xml:space="preserve"> </w:t>
-      </w:r>
-      <w:r>
-        <w:rPr>
-          <w:rFonts w:ascii="宋体" w:eastAsia="宋体" w:hAnsi="宋体"/>
-          <w:sz w:val="24"/>
-          <w:szCs w:val="24"/>
-        </w:rPr>
-        <w:t>CSS,</w:t>
-      </w:r>
-      <w:r>
-        <w:rPr>
-          <w:rFonts w:ascii="宋体" w:eastAsia="宋体" w:hAnsi="宋体"/>
-          <w:sz w:val="24"/>
-          <w:szCs w:val="24"/>
-        </w:rPr>
-        <w:t xml:space="preserve"> </w:t>
-      </w:r>
-      <w:r>
-        <w:rPr>
-          <w:rFonts w:ascii="宋体" w:eastAsia="宋体" w:hAnsi="宋体"/>
-          <w:sz w:val="24"/>
-          <w:szCs w:val="24"/>
-        </w:rPr>
-        <w:t>JavaScript</w:t>
+        <w:t>TML, CSS, JavaScript</w:t>
       </w:r>
       <w:r>
         <w:rPr>
@@ -139,15 +99,7 @@
           <w:sz w:val="24"/>
           <w:szCs w:val="24"/>
         </w:rPr>
-        <w:t>ython</w:t>
-      </w:r>
-      <w:r>
-        <w:rPr>
-          <w:rFonts w:ascii="宋体" w:eastAsia="宋体" w:hAnsi="宋体"/>
-          <w:sz w:val="24"/>
-          <w:szCs w:val="24"/>
-        </w:rPr>
-        <w:t xml:space="preserve"> </w:t>
+        <w:t xml:space="preserve">ython </w:t>
       </w:r>
       <w:proofErr w:type="spellStart"/>
       <w:r>
@@ -156,7 +108,7 @@
           <w:sz w:val="24"/>
           <w:szCs w:val="24"/>
         </w:rPr>
-        <w:t>fastapi</w:t>
+        <w:t>Fastapi</w:t>
       </w:r>
       <w:proofErr w:type="spellEnd"/>
       <w:r>
@@ -181,23 +133,7 @@
           <w:sz w:val="24"/>
           <w:szCs w:val="24"/>
         </w:rPr>
-        <w:t>应用程序。</w:t>
-      </w:r>
-      <w:r>
-        <w:rPr>
-          <w:rFonts w:ascii="宋体" w:eastAsia="宋体" w:hAnsi="宋体" w:hint="eastAsia"/>
-          <w:sz w:val="24"/>
-          <w:szCs w:val="24"/>
-        </w:rPr>
-        <w:t>其中，前端的浏览器在客户端供用户使用，</w:t>
-      </w:r>
-      <w:r>
-        <w:rPr>
-          <w:rFonts w:ascii="宋体" w:eastAsia="宋体" w:hAnsi="宋体" w:hint="eastAsia"/>
-          <w:sz w:val="24"/>
-          <w:szCs w:val="24"/>
-        </w:rPr>
-        <w:t>前端发送的H</w:t>
+        <w:t>应用程序。其中，前端的浏览器在客户端供用户使用，前端发送的H</w:t>
       </w:r>
       <w:r>
         <w:rPr>
@@ -213,73 +149,15 @@
           <w:sz w:val="24"/>
           <w:szCs w:val="24"/>
         </w:rPr>
-        <w:t>请求被后端接收后，先由</w:t>
-      </w:r>
-      <w:proofErr w:type="spellStart"/>
-      <w:r>
-        <w:rPr>
-          <w:rFonts w:ascii="宋体" w:eastAsia="宋体" w:hAnsi="宋体" w:hint="eastAsia"/>
-          <w:sz w:val="24"/>
-          <w:szCs w:val="24"/>
-        </w:rPr>
-        <w:t>n</w:t>
-      </w:r>
-      <w:r>
-        <w:rPr>
-          <w:rFonts w:ascii="宋体" w:eastAsia="宋体" w:hAnsi="宋体"/>
-          <w:sz w:val="24"/>
-          <w:szCs w:val="24"/>
-        </w:rPr>
-        <w:t>ginx</w:t>
-      </w:r>
-      <w:proofErr w:type="spellEnd"/>
-      <w:r>
-        <w:rPr>
-          <w:rFonts w:ascii="宋体" w:eastAsia="宋体" w:hAnsi="宋体" w:hint="eastAsia"/>
-          <w:sz w:val="24"/>
-          <w:szCs w:val="24"/>
-        </w:rPr>
-        <w:t>处理再转发至</w:t>
-      </w:r>
-      <w:r>
-        <w:rPr>
-          <w:rFonts w:ascii="宋体" w:eastAsia="宋体" w:hAnsi="宋体" w:hint="eastAsia"/>
-          <w:sz w:val="24"/>
-          <w:szCs w:val="24"/>
-        </w:rPr>
-        <w:t>t</w:t>
-      </w:r>
-      <w:r>
-        <w:rPr>
-          <w:rFonts w:ascii="宋体" w:eastAsia="宋体" w:hAnsi="宋体"/>
-          <w:sz w:val="24"/>
-          <w:szCs w:val="24"/>
-        </w:rPr>
-        <w:t>omcat</w:t>
-      </w:r>
-      <w:r>
-        <w:rPr>
-          <w:rFonts w:ascii="宋体" w:eastAsia="宋体" w:hAnsi="宋体" w:hint="eastAsia"/>
-          <w:sz w:val="24"/>
-          <w:szCs w:val="24"/>
-        </w:rPr>
-        <w:t>服务器</w:t>
-      </w:r>
-      <w:r>
-        <w:rPr>
-          <w:rFonts w:ascii="宋体" w:eastAsia="宋体" w:hAnsi="宋体" w:hint="eastAsia"/>
-          <w:sz w:val="24"/>
-          <w:szCs w:val="24"/>
-        </w:rPr>
-        <w:t>，通过</w:t>
-      </w:r>
-      <w:r>
-        <w:rPr>
-          <w:rFonts w:ascii="宋体" w:eastAsia="宋体" w:hAnsi="宋体"/>
-          <w:sz w:val="24"/>
-          <w:szCs w:val="24"/>
-        </w:rPr>
-        <w:t>MySQLdb</w:t>
+        <w:t>请求被后端接收后，先由视图层处理再转发至模型层，通过</w:t>
+      </w:r>
+      <w:r>
+        <w:rPr>
+          <w:rFonts w:ascii="宋体" w:eastAsia="宋体" w:hAnsi="宋体"/>
+          <w:sz w:val="24"/>
+          <w:szCs w:val="24"/>
+        </w:rPr>
+        <w:t>ORM</w:t>
       </w:r>
       <w:r>
         <w:rPr>
@@ -983,7 +861,7 @@
             <w:pPr>
               <w:pStyle w:val="Tabletext"/>
               <w:rPr>
-                <w:rFonts w:hAnsi="Times New Roman" w:hint="eastAsia"/>
+                <w:rFonts w:hAnsi="Times New Roman"/>
                 <w:lang w:eastAsia="zh-CN"/>
               </w:rPr>
             </w:pPr>
@@ -1017,7 +895,7 @@
             <w:pPr>
               <w:pStyle w:val="Tabletext"/>
               <w:rPr>
-                <w:rFonts w:hAnsi="Times New Roman" w:hint="eastAsia"/>
+                <w:rFonts w:hAnsi="Times New Roman"/>
                 <w:lang w:eastAsia="zh-CN"/>
               </w:rPr>
             </w:pPr>
@@ -1052,6 +930,7 @@
               <w:pStyle w:val="Tabletext"/>
               <w:rPr>
                 <w:rFonts w:hAnsi="Times New Roman"/>
+                <w:lang w:eastAsia="zh-CN"/>
               </w:rPr>
             </w:pPr>
             <w:r>
@@ -1087,8 +966,6 @@
               </w:rPr>
               <w:t>小组所有成员</w:t>
             </w:r>
-            <w:bookmarkStart w:id="0" w:name="_GoBack"/>
-            <w:bookmarkEnd w:id="0"/>
           </w:p>
         </w:tc>
       </w:tr>
@@ -1379,22 +1256,21 @@
     <w:p>
       <w:pPr>
         <w:rPr>
-          <w:rFonts w:ascii="宋体" w:eastAsia="宋体" w:hAnsi="宋体"/>
-          <w:sz w:val="24"/>
-          <w:szCs w:val="24"/>
-        </w:rPr>
-      </w:pPr>
-      <w:r>
-        <w:rPr>
-          <w:rFonts w:ascii="宋体" w:eastAsia="宋体" w:hAnsi="宋体"/>
-          <w:noProof/>
+          <w:rFonts w:ascii="宋体" w:eastAsia="宋体" w:hAnsi="宋体" w:hint="eastAsia"/>
+          <w:sz w:val="24"/>
+          <w:szCs w:val="24"/>
+        </w:rPr>
+      </w:pPr>
+      <w:r>
+        <w:rPr>
+          <w:rFonts w:ascii="宋体" w:eastAsia="宋体" w:hAnsi="宋体"/>
           <w:sz w:val="24"/>
           <w:szCs w:val="24"/>
         </w:rPr>
         <w:lastRenderedPageBreak/>
         <w:drawing>
-          <wp:inline distT="0" distB="0" distL="0" distR="0" wp14:anchorId="3350DF45" wp14:editId="0B1680B8">
-            <wp:extent cx="5274310" cy="2555240"/>
+          <wp:inline distT="0" distB="0" distL="0" distR="0" wp14:anchorId="4B5AD9BF" wp14:editId="43715CC3">
+            <wp:extent cx="5274310" cy="2769870"/>
             <wp:effectExtent l="0" t="0" r="2540" b="0"/>
             <wp:docPr id="1" name="图片 1"/>
             <wp:cNvGraphicFramePr>
@@ -1416,7 +1292,7 @@
                   <pic:spPr>
                     <a:xfrm>
                       <a:off x="0" y="0"/>
-                      <a:ext cx="5274310" cy="2555240"/>
+                      <a:ext cx="5274310" cy="2769870"/>
                     </a:xfrm>
                     <a:prstGeom prst="rect">
                       <a:avLst/>
@@ -1458,23 +1334,22 @@
     <w:p>
       <w:pPr>
         <w:rPr>
-          <w:rFonts w:ascii="宋体" w:eastAsia="宋体" w:hAnsi="宋体"/>
-          <w:sz w:val="24"/>
-          <w:szCs w:val="24"/>
-        </w:rPr>
-      </w:pPr>
-      <w:r>
-        <w:rPr>
-          <w:rFonts w:ascii="宋体" w:eastAsia="宋体" w:hAnsi="宋体"/>
-          <w:noProof/>
+          <w:rFonts w:ascii="宋体" w:eastAsia="宋体" w:hAnsi="宋体" w:hint="eastAsia"/>
+          <w:sz w:val="24"/>
+          <w:szCs w:val="24"/>
+        </w:rPr>
+      </w:pPr>
+      <w:r>
+        <w:rPr>
+          <w:rFonts w:ascii="宋体" w:eastAsia="宋体" w:hAnsi="宋体"/>
           <w:sz w:val="24"/>
           <w:szCs w:val="24"/>
         </w:rPr>
         <w:drawing>
-          <wp:inline distT="0" distB="0" distL="0" distR="0" wp14:anchorId="488A9EF9" wp14:editId="2D6FABDB">
-            <wp:extent cx="4305300" cy="2292601"/>
-            <wp:effectExtent l="0" t="0" r="0" b="0"/>
-            <wp:docPr id="2" name="图片 2"/>
+          <wp:inline distT="0" distB="0" distL="0" distR="0" wp14:anchorId="2E304E4C" wp14:editId="7AECE8B2">
+            <wp:extent cx="5274310" cy="2898140"/>
+            <wp:effectExtent l="0" t="0" r="2540" b="0"/>
+            <wp:docPr id="5" name="图片 5"/>
             <wp:cNvGraphicFramePr>
               <a:graphicFrameLocks xmlns:a="http://schemas.openxmlformats.org/drawingml/2006/main" noChangeAspect="1"/>
             </wp:cNvGraphicFramePr>
@@ -1494,7 +1369,7 @@
                   <pic:spPr>
                     <a:xfrm>
                       <a:off x="0" y="0"/>
-                      <a:ext cx="4306831" cy="2293416"/>
+                      <a:ext cx="5274310" cy="2898140"/>
                     </a:xfrm>
                     <a:prstGeom prst="rect">
                       <a:avLst/>
@@ -1506,6 +1381,8 @@
           </wp:inline>
         </w:drawing>
       </w:r>
+      <w:bookmarkStart w:id="0" w:name="_GoBack"/>
+      <w:bookmarkEnd w:id="0"/>
     </w:p>
     <w:p>
       <w:pPr>
@@ -1545,6 +1422,7 @@
         <w:rPr>
           <w:noProof/>
         </w:rPr>
+        <w:lastRenderedPageBreak/>
         <w:drawing>
           <wp:inline distT="0" distB="0" distL="0" distR="0" wp14:anchorId="325F5139" wp14:editId="3DE9F5F5">
             <wp:extent cx="4206240" cy="2972328"/>
@@ -1629,6 +1507,48 @@
           <w:szCs w:val="24"/>
         </w:rPr>
       </w:pPr>
+      <w:r>
+        <w:rPr>
+          <w:rFonts w:ascii="宋体" w:eastAsia="宋体" w:hAnsi="宋体"/>
+          <w:sz w:val="24"/>
+          <w:szCs w:val="24"/>
+        </w:rPr>
+        <w:drawing>
+          <wp:inline distT="0" distB="0" distL="0" distR="0" wp14:anchorId="41620B3B" wp14:editId="6955BC1C">
+            <wp:extent cx="4961050" cy="4206605"/>
+            <wp:effectExtent l="0" t="0" r="0" b="3810"/>
+            <wp:docPr id="4" name="图片 4"/>
+            <wp:cNvGraphicFramePr>
+              <a:graphicFrameLocks xmlns:a="http://schemas.openxmlformats.org/drawingml/2006/main" noChangeAspect="1"/>
+            </wp:cNvGraphicFramePr>
+            <a:graphic xmlns:a="http://schemas.openxmlformats.org/drawingml/2006/main">
+              <a:graphicData uri="http://schemas.openxmlformats.org/drawingml/2006/picture">
+                <pic:pic xmlns:pic="http://schemas.openxmlformats.org/drawingml/2006/picture">
+                  <pic:nvPicPr>
+                    <pic:cNvPr id="1" name=""/>
+                    <pic:cNvPicPr/>
+                  </pic:nvPicPr>
+                  <pic:blipFill>
+                    <a:blip r:embed="rId10"/>
+                    <a:stretch>
+                      <a:fillRect/>
+                    </a:stretch>
+                  </pic:blipFill>
+                  <pic:spPr>
+                    <a:xfrm>
+                      <a:off x="0" y="0"/>
+                      <a:ext cx="4961050" cy="4206605"/>
+                    </a:xfrm>
+                    <a:prstGeom prst="rect">
+                      <a:avLst/>
+                    </a:prstGeom>
+                  </pic:spPr>
+                </pic:pic>
+              </a:graphicData>
+            </a:graphic>
+          </wp:inline>
+        </w:drawing>
+      </w:r>
     </w:p>
     <w:p>
       <w:pPr>
@@ -1714,6 +1634,7 @@
           <w:sz w:val="24"/>
           <w:szCs w:val="24"/>
         </w:rPr>
+        <w:lastRenderedPageBreak/>
         <w:t>2.查询操作：用户用鼠标点击查询按钮，系统输出查询信息</w:t>
       </w:r>
     </w:p>
@@ -2361,7 +2282,7 @@
           <w:sz w:val="24"/>
           <w:szCs w:val="24"/>
         </w:rPr>
-        <w:t>连接仅</w:t>
+        <w:t>连接</w:t>
       </w:r>
       <w:proofErr w:type="gramEnd"/>
       <w:r>
@@ -2370,7 +2291,7 @@
           <w:sz w:val="24"/>
           <w:szCs w:val="24"/>
         </w:rPr>
-        <w:t>在于连接池中得不到连接时才建立。当连接被关闭时，它被返回到连接池中。</w:t>
+        <w:t>仅在于连接池中得不到连接时才建立。当连接被关闭时，它被返回到连接池中。</w:t>
       </w:r>
     </w:p>
     <w:p>
@@ -2456,8 +2377,95 @@
           <w:sz w:val="24"/>
           <w:szCs w:val="24"/>
         </w:rPr>
-        <w:t>在软件需求分析阶段，制定详细的需求分析计划和需求分析方</w:t>
-      </w:r>
+        <w:t>在软件需求分析阶段，制定详细的需求分析计划和需求分析方法，保证需求分析彻底、完整、准确、可靠。</w:t>
+      </w:r>
+    </w:p>
+    <w:p>
+      <w:pPr>
+        <w:ind w:left="840"/>
+        <w:rPr>
+          <w:rFonts w:ascii="宋体" w:eastAsia="宋体" w:hAnsi="宋体"/>
+          <w:sz w:val="24"/>
+          <w:szCs w:val="24"/>
+        </w:rPr>
+      </w:pPr>
+      <w:r>
+        <w:rPr>
+          <w:rFonts w:ascii="宋体" w:eastAsia="宋体" w:hAnsi="宋体"/>
+          <w:sz w:val="24"/>
+          <w:szCs w:val="24"/>
+        </w:rPr>
+        <w:t>3.4.2.2</w:t>
+      </w:r>
+      <w:r>
+        <w:rPr>
+          <w:rFonts w:ascii="宋体" w:eastAsia="宋体" w:hAnsi="宋体"/>
+          <w:sz w:val="24"/>
+          <w:szCs w:val="24"/>
+        </w:rPr>
+        <w:t>设计过程中保证需求分析和说明定义的一致性、完整性、准确性和无歧义性，进而保证开发过程中对需求容易辨识。</w:t>
+      </w:r>
+    </w:p>
+    <w:p>
+      <w:pPr>
+        <w:ind w:left="840"/>
+        <w:rPr>
+          <w:rFonts w:ascii="宋体" w:eastAsia="宋体" w:hAnsi="宋体"/>
+          <w:sz w:val="24"/>
+          <w:szCs w:val="24"/>
+        </w:rPr>
+      </w:pPr>
+      <w:r>
+        <w:rPr>
+          <w:rFonts w:ascii="宋体" w:eastAsia="宋体" w:hAnsi="宋体"/>
+          <w:sz w:val="24"/>
+          <w:szCs w:val="24"/>
+        </w:rPr>
+        <w:t>3.</w:t>
+      </w:r>
+      <w:r>
+        <w:rPr>
+          <w:rFonts w:ascii="宋体" w:eastAsia="宋体" w:hAnsi="宋体"/>
+          <w:sz w:val="24"/>
+          <w:szCs w:val="24"/>
+        </w:rPr>
+        <w:t>4.2.3</w:t>
+      </w:r>
+      <w:r>
+        <w:rPr>
+          <w:rFonts w:ascii="宋体" w:eastAsia="宋体" w:hAnsi="宋体"/>
+          <w:sz w:val="24"/>
+          <w:szCs w:val="24"/>
+        </w:rPr>
+        <w:t>进行详细的数据组织规划和逻辑设计，保证软件设计过程中的数据组织的准确性和逻辑的可靠性，进而防止软件开发设计过程中出现过多的逻辑错误和数据描述错误。</w:t>
+      </w:r>
+    </w:p>
+    <w:p>
+      <w:pPr>
+        <w:ind w:left="840"/>
+        <w:rPr>
+          <w:rFonts w:ascii="宋体" w:eastAsia="宋体" w:hAnsi="宋体"/>
+          <w:sz w:val="24"/>
+          <w:szCs w:val="24"/>
+        </w:rPr>
+      </w:pPr>
+      <w:r>
+        <w:rPr>
+          <w:rFonts w:ascii="宋体" w:eastAsia="宋体" w:hAnsi="宋体"/>
+          <w:sz w:val="24"/>
+          <w:szCs w:val="24"/>
+        </w:rPr>
+        <w:t>3.4.2.4</w:t>
+      </w:r>
+      <w:r>
+        <w:rPr>
+          <w:rFonts w:ascii="宋体" w:eastAsia="宋体" w:hAnsi="宋体"/>
+          <w:sz w:val="24"/>
+          <w:szCs w:val="24"/>
+        </w:rPr>
+        <w:t>选择可靠有效的建模语言，系统设计整个过程中保证先建模后</w:t>
+      </w:r>
+      <w:proofErr w:type="gramStart"/>
       <w:r>
         <w:rPr>
           <w:rFonts w:ascii="宋体" w:eastAsia="宋体" w:hAnsi="宋体"/>
@@ -2465,101 +2473,6 @@
           <w:szCs w:val="24"/>
         </w:rPr>
         <w:lastRenderedPageBreak/>
-        <w:t>法，保证需求分析彻底、完整、准确、可靠。</w:t>
-      </w:r>
-    </w:p>
-    <w:p>
-      <w:pPr>
-        <w:ind w:left="840"/>
-        <w:rPr>
-          <w:rFonts w:ascii="宋体" w:eastAsia="宋体" w:hAnsi="宋体"/>
-          <w:sz w:val="24"/>
-          <w:szCs w:val="24"/>
-        </w:rPr>
-      </w:pPr>
-      <w:r>
-        <w:rPr>
-          <w:rFonts w:ascii="宋体" w:eastAsia="宋体" w:hAnsi="宋体"/>
-          <w:sz w:val="24"/>
-          <w:szCs w:val="24"/>
-        </w:rPr>
-        <w:t>3.4.2.2</w:t>
-      </w:r>
-      <w:r>
-        <w:rPr>
-          <w:rFonts w:ascii="宋体" w:eastAsia="宋体" w:hAnsi="宋体"/>
-          <w:sz w:val="24"/>
-          <w:szCs w:val="24"/>
-        </w:rPr>
-        <w:t>设计过程中保证需求分析和说明定义的一致性、完整性、准确性和无歧义性，进而保证开发过程中对需求容易辨识。</w:t>
-      </w:r>
-    </w:p>
-    <w:p>
-      <w:pPr>
-        <w:ind w:left="840"/>
-        <w:rPr>
-          <w:rFonts w:ascii="宋体" w:eastAsia="宋体" w:hAnsi="宋体"/>
-          <w:sz w:val="24"/>
-          <w:szCs w:val="24"/>
-        </w:rPr>
-      </w:pPr>
-      <w:r>
-        <w:rPr>
-          <w:rFonts w:ascii="宋体" w:eastAsia="宋体" w:hAnsi="宋体"/>
-          <w:sz w:val="24"/>
-          <w:szCs w:val="24"/>
-        </w:rPr>
-        <w:t>3.</w:t>
-      </w:r>
-      <w:r>
-        <w:rPr>
-          <w:rFonts w:ascii="宋体" w:eastAsia="宋体" w:hAnsi="宋体"/>
-          <w:sz w:val="24"/>
-          <w:szCs w:val="24"/>
-        </w:rPr>
-        <w:t>4.2.3</w:t>
-      </w:r>
-      <w:r>
-        <w:rPr>
-          <w:rFonts w:ascii="宋体" w:eastAsia="宋体" w:hAnsi="宋体"/>
-          <w:sz w:val="24"/>
-          <w:szCs w:val="24"/>
-        </w:rPr>
-        <w:t>进行详细的数据组织规划和逻辑设计，保证软件设计过程中的数据组织的准确性和逻辑的可靠性，进而防止软件开发设计过程中出现过多的逻辑错误和数据描述错误。</w:t>
-      </w:r>
-    </w:p>
-    <w:p>
-      <w:pPr>
-        <w:ind w:left="840"/>
-        <w:rPr>
-          <w:rFonts w:ascii="宋体" w:eastAsia="宋体" w:hAnsi="宋体"/>
-          <w:sz w:val="24"/>
-          <w:szCs w:val="24"/>
-        </w:rPr>
-      </w:pPr>
-      <w:r>
-        <w:rPr>
-          <w:rFonts w:ascii="宋体" w:eastAsia="宋体" w:hAnsi="宋体"/>
-          <w:sz w:val="24"/>
-          <w:szCs w:val="24"/>
-        </w:rPr>
-        <w:t>3.4.2.4</w:t>
-      </w:r>
-      <w:r>
-        <w:rPr>
-          <w:rFonts w:ascii="宋体" w:eastAsia="宋体" w:hAnsi="宋体"/>
-          <w:sz w:val="24"/>
-          <w:szCs w:val="24"/>
-        </w:rPr>
-        <w:t>选择可靠有效的建模语言，系统设计整个过程中保证先建模后</w:t>
-      </w:r>
-      <w:proofErr w:type="gramStart"/>
-      <w:r>
-        <w:rPr>
-          <w:rFonts w:ascii="宋体" w:eastAsia="宋体" w:hAnsi="宋体"/>
-          <w:sz w:val="24"/>
-          <w:szCs w:val="24"/>
-        </w:rPr>
         <w:t>验证再</w:t>
       </w:r>
       <w:proofErr w:type="gramEnd"/>

</xml_diff>